<commit_message>
modified:   Sports performance tracking project.docx
</commit_message>
<xml_diff>
--- a/Sports performance tracking project.docx
+++ b/Sports performance tracking project.docx
@@ -4,61 +4,312 @@
   <w:body>
     <w:p>
       <w:pPr>
-        <w:jc w:val="both"/>
-        <w:rPr>
-          <w:rFonts w:ascii="Times New Roman" w:hAnsi="Times New Roman" w:cs="Times New Roman"/>
-          <w:sz w:val="24"/>
-          <w:szCs w:val="24"/>
-        </w:rPr>
-      </w:pPr>
-      <w:r>
-        <w:rPr>
-          <w:rFonts w:ascii="Times New Roman" w:hAnsi="Times New Roman" w:cs="Times New Roman"/>
-          <w:sz w:val="24"/>
-          <w:szCs w:val="24"/>
-        </w:rPr>
+        <w:pStyle w:val="Heading1"/>
+      </w:pPr>
+      <w:r>
         <w:t>Sports performance tracking project</w:t>
       </w:r>
     </w:p>
-    <w:p>
-      <w:pPr>
-        <w:jc w:val="both"/>
-        <w:rPr>
-          <w:rFonts w:ascii="Times New Roman" w:hAnsi="Times New Roman" w:cs="Times New Roman"/>
-          <w:sz w:val="24"/>
-          <w:szCs w:val="24"/>
-        </w:rPr>
-      </w:pPr>
-    </w:p>
-    <w:p>
-      <w:pPr>
-        <w:jc w:val="both"/>
-        <w:rPr>
-          <w:rFonts w:ascii="Times New Roman" w:hAnsi="Times New Roman" w:cs="Times New Roman"/>
-          <w:sz w:val="24"/>
-          <w:szCs w:val="24"/>
-        </w:rPr>
-      </w:pPr>
-      <w:r>
-        <w:rPr>
-          <w:rFonts w:ascii="Times New Roman" w:hAnsi="Times New Roman" w:cs="Times New Roman"/>
-          <w:sz w:val="24"/>
-          <w:szCs w:val="24"/>
-        </w:rPr>
-        <w:t>The problem for the sports performance tracking project is to classify the different activities performed by athletes using accelerometer and gyroscope readings from Google Glass and two smartphones placed in the front and back pockets. Specifically, the problem involves developing a machine learning model that can accurately identify the different activities, such as running, walking, jumping, or sitting, based on the sensor data collected from the devices. This problem can be framed as a supervised learning task, where the model is trained on labeled data from the training set and evaluated on the test set to measure its performance. The goal is to develop a robust and accurate model that can be used to track and analyze the sports performance of athletes in real-time, enabling coaches and trainers to provide personalized feedback and guidance to improve their performance.</w:t>
-      </w:r>
-    </w:p>
-    <w:p>
-      <w:pPr>
-        <w:jc w:val="both"/>
-        <w:rPr>
-          <w:rFonts w:ascii="Times New Roman" w:hAnsi="Times New Roman" w:cs="Times New Roman"/>
-          <w:sz w:val="24"/>
-          <w:szCs w:val="24"/>
-        </w:rPr>
-      </w:pPr>
+    <w:p/>
+    <w:p>
+      <w:pPr>
+        <w:rPr>
+          <w:rFonts w:ascii="Times New Roman" w:hAnsi="Times New Roman" w:cs="Times New Roman"/>
+          <w:b/>
+          <w:sz w:val="24"/>
+          <w:szCs w:val="24"/>
+        </w:rPr>
+      </w:pPr>
+      <w:r>
+        <w:rPr>
+          <w:rFonts w:ascii="Times New Roman" w:hAnsi="Times New Roman" w:cs="Times New Roman"/>
+          <w:b/>
+          <w:sz w:val="24"/>
+          <w:szCs w:val="24"/>
+        </w:rPr>
+        <w:t>Accelerometer</w:t>
+      </w:r>
+    </w:p>
+    <w:p>
+      <w:pPr>
+        <w:pStyle w:val="ListParagraph"/>
+        <w:numPr>
+          <w:ilvl w:val="0"/>
+          <w:numId w:val="4"/>
+        </w:numPr>
+      </w:pPr>
+      <w:r>
+        <w:t>Sensor that enables users with an upgraded experience by adjusting an orientation of the app screen in the smartphone and tablet.</w:t>
+      </w:r>
+    </w:p>
+    <w:p>
+      <w:pPr>
+        <w:pStyle w:val="ListParagraph"/>
+        <w:numPr>
+          <w:ilvl w:val="0"/>
+          <w:numId w:val="4"/>
+        </w:numPr>
+      </w:pPr>
+      <w:r>
+        <w:t>Core objective of the mobile phone accelerometer is, the device adapts the orientation as per the device position from horizontal to vertical and vice-versa.</w:t>
+      </w:r>
+    </w:p>
+    <w:p>
+      <w:pPr>
+        <w:pStyle w:val="ListParagraph"/>
+        <w:numPr>
+          <w:ilvl w:val="0"/>
+          <w:numId w:val="4"/>
+        </w:numPr>
+      </w:pPr>
+      <w:r>
+        <w:t>Also use</w:t>
+      </w:r>
+      <w:r>
+        <w:t>d as a pedometer to count steps, and based on the step it enables users with the detailed analysis of how many calories burnt, how many kilometers they walked and, and more.</w:t>
+      </w:r>
+    </w:p>
+    <w:p>
+      <w:pPr>
+        <w:rPr>
+          <w:rFonts w:ascii="Times New Roman" w:hAnsi="Times New Roman" w:cs="Times New Roman"/>
+          <w:b/>
+          <w:sz w:val="24"/>
+          <w:szCs w:val="24"/>
+        </w:rPr>
+      </w:pPr>
+      <w:r>
+        <w:rPr>
+          <w:rFonts w:ascii="Times New Roman" w:hAnsi="Times New Roman" w:cs="Times New Roman"/>
+          <w:b/>
+          <w:sz w:val="24"/>
+          <w:szCs w:val="24"/>
+        </w:rPr>
+        <w:t>Gyroscope</w:t>
+      </w:r>
+    </w:p>
+    <w:p>
+      <w:pPr>
+        <w:pStyle w:val="ListParagraph"/>
+        <w:numPr>
+          <w:ilvl w:val="0"/>
+          <w:numId w:val="5"/>
+        </w:numPr>
+        <w:rPr>
+          <w:rFonts w:ascii="Times New Roman" w:hAnsi="Times New Roman" w:cs="Times New Roman"/>
+          <w:sz w:val="24"/>
+          <w:szCs w:val="24"/>
+        </w:rPr>
+      </w:pPr>
+      <w:r>
+        <w:rPr>
+          <w:rFonts w:ascii="Times New Roman" w:hAnsi="Times New Roman" w:cs="Times New Roman"/>
+          <w:sz w:val="24"/>
+          <w:szCs w:val="24"/>
+        </w:rPr>
+        <w:t xml:space="preserve">Device that is used to maintain a reference direction or provide stability in navigation, stabilizers </w:t>
+      </w:r>
+      <w:r>
+        <w:rPr>
+          <w:rFonts w:ascii="Times New Roman" w:hAnsi="Times New Roman" w:cs="Times New Roman"/>
+          <w:sz w:val="24"/>
+          <w:szCs w:val="24"/>
+        </w:rPr>
+        <w:t>etc.</w:t>
+      </w:r>
+      <w:r>
+        <w:rPr>
+          <w:rFonts w:ascii="Times New Roman" w:hAnsi="Times New Roman" w:cs="Times New Roman"/>
+          <w:sz w:val="24"/>
+          <w:szCs w:val="24"/>
+        </w:rPr>
+        <w:t xml:space="preserve"> (maintain balance/orientation)</w:t>
+      </w:r>
+      <w:r>
+        <w:rPr>
+          <w:rFonts w:ascii="Times New Roman" w:hAnsi="Times New Roman" w:cs="Times New Roman"/>
+          <w:sz w:val="24"/>
+          <w:szCs w:val="24"/>
+        </w:rPr>
+        <w:t>.</w:t>
+      </w:r>
+    </w:p>
+    <w:p>
+      <w:pPr>
+        <w:pStyle w:val="ListParagraph"/>
+        <w:numPr>
+          <w:ilvl w:val="0"/>
+          <w:numId w:val="5"/>
+        </w:numPr>
+        <w:rPr>
+          <w:rFonts w:ascii="Times New Roman" w:hAnsi="Times New Roman" w:cs="Times New Roman"/>
+          <w:sz w:val="24"/>
+          <w:szCs w:val="24"/>
+        </w:rPr>
+      </w:pPr>
+      <w:r>
+        <w:rPr>
+          <w:rFonts w:ascii="Times New Roman" w:hAnsi="Times New Roman" w:cs="Times New Roman"/>
+          <w:sz w:val="24"/>
+          <w:szCs w:val="24"/>
+        </w:rPr>
+        <w:t>Present in your smartphone to sense angular rotational velocity and acceleration.</w:t>
+      </w:r>
+    </w:p>
+    <w:p>
+      <w:pPr>
+        <w:pStyle w:val="ListParagraph"/>
+        <w:numPr>
+          <w:ilvl w:val="0"/>
+          <w:numId w:val="5"/>
+        </w:numPr>
+        <w:rPr>
+          <w:rFonts w:ascii="Times New Roman" w:hAnsi="Times New Roman" w:cs="Times New Roman"/>
+          <w:sz w:val="24"/>
+          <w:szCs w:val="24"/>
+        </w:rPr>
+      </w:pPr>
+      <w:r>
+        <w:rPr>
+          <w:rFonts w:ascii="Times New Roman" w:hAnsi="Times New Roman" w:cs="Times New Roman"/>
+          <w:sz w:val="24"/>
+          <w:szCs w:val="24"/>
+        </w:rPr>
+        <w:t>Enables the phone to sense linear orientation of the phone to auto-rotate your screen.</w:t>
+      </w:r>
+    </w:p>
+    <w:p>
+      <w:pPr>
+        <w:rPr>
+          <w:rFonts w:ascii="Times New Roman" w:hAnsi="Times New Roman" w:cs="Times New Roman"/>
+          <w:sz w:val="24"/>
+          <w:szCs w:val="24"/>
+        </w:rPr>
+      </w:pPr>
+      <w:r>
+        <w:rPr>
+          <w:rFonts w:ascii="Times New Roman" w:hAnsi="Times New Roman" w:cs="Times New Roman"/>
+          <w:sz w:val="24"/>
+          <w:szCs w:val="24"/>
+        </w:rPr>
+        <w:t>N/B While the gyroscope takes care of rotational orientation, the accelerometer senses the linear changes relative to the frame of reference of the device.</w:t>
+      </w:r>
+    </w:p>
+    <w:p>
+      <w:pPr>
+        <w:rPr>
+          <w:rFonts w:ascii="Times New Roman" w:hAnsi="Times New Roman" w:cs="Times New Roman"/>
+          <w:sz w:val="24"/>
+          <w:szCs w:val="24"/>
+        </w:rPr>
+      </w:pPr>
+      <w:r>
+        <w:rPr>
+          <w:rFonts w:ascii="Times New Roman" w:hAnsi="Times New Roman" w:cs="Times New Roman"/>
+          <w:sz w:val="24"/>
+          <w:szCs w:val="24"/>
+        </w:rPr>
+        <w:t xml:space="preserve">In the Google glass </w:t>
+      </w:r>
+      <w:proofErr w:type="gramStart"/>
+      <w:r>
+        <w:rPr>
+          <w:rFonts w:ascii="Times New Roman" w:hAnsi="Times New Roman" w:cs="Times New Roman"/>
+          <w:sz w:val="24"/>
+          <w:szCs w:val="24"/>
+        </w:rPr>
+        <w:t>a</w:t>
+      </w:r>
+      <w:proofErr w:type="gramEnd"/>
+      <w:r>
+        <w:rPr>
+          <w:rFonts w:ascii="Times New Roman" w:hAnsi="Times New Roman" w:cs="Times New Roman"/>
+          <w:sz w:val="24"/>
+          <w:szCs w:val="24"/>
+        </w:rPr>
+        <w:t xml:space="preserve"> accelerometer tracks linear movement and the gyroscope maps head movement of the scene you are looking at, in relation to your head.</w:t>
+      </w:r>
+    </w:p>
+    <w:p>
+      <w:pPr>
+        <w:rPr>
+          <w:rFonts w:ascii="Times New Roman" w:hAnsi="Times New Roman" w:cs="Times New Roman"/>
+          <w:sz w:val="24"/>
+          <w:szCs w:val="24"/>
+        </w:rPr>
+      </w:pPr>
+    </w:p>
+    <w:p>
+      <w:pPr>
+        <w:rPr>
+          <w:rFonts w:ascii="Times New Roman" w:hAnsi="Times New Roman" w:cs="Times New Roman"/>
+          <w:sz w:val="24"/>
+          <w:szCs w:val="24"/>
+        </w:rPr>
+      </w:pPr>
+      <w:r>
+        <w:rPr>
+          <w:rFonts w:ascii="Times New Roman" w:hAnsi="Times New Roman" w:cs="Times New Roman"/>
+          <w:sz w:val="24"/>
+          <w:szCs w:val="24"/>
+        </w:rPr>
+        <w:t xml:space="preserve">Define the problem: </w:t>
+      </w:r>
       <w:bookmarkStart w:id="0" w:name="_GoBack"/>
       <w:bookmarkEnd w:id="0"/>
+    </w:p>
+    <w:p>
+      <w:pPr>
+        <w:rPr>
+          <w:rFonts w:ascii="Times New Roman" w:hAnsi="Times New Roman" w:cs="Times New Roman"/>
+          <w:sz w:val="24"/>
+          <w:szCs w:val="24"/>
+        </w:rPr>
+      </w:pPr>
+    </w:p>
+    <w:p/>
+    <w:p>
+      <w:pPr>
+        <w:pStyle w:val="ListParagraph"/>
+      </w:pPr>
+    </w:p>
+    <w:p>
+      <w:pPr>
+        <w:jc w:val="both"/>
+        <w:rPr>
+          <w:rFonts w:ascii="Times New Roman" w:hAnsi="Times New Roman" w:cs="Times New Roman"/>
+          <w:sz w:val="24"/>
+          <w:szCs w:val="24"/>
+        </w:rPr>
+      </w:pPr>
+    </w:p>
+    <w:p>
+      <w:pPr>
+        <w:jc w:val="both"/>
+        <w:rPr>
+          <w:rFonts w:ascii="Times New Roman" w:hAnsi="Times New Roman" w:cs="Times New Roman"/>
+          <w:sz w:val="24"/>
+          <w:szCs w:val="24"/>
+        </w:rPr>
+      </w:pPr>
+      <w:r>
+        <w:rPr>
+          <w:rFonts w:ascii="Times New Roman" w:hAnsi="Times New Roman" w:cs="Times New Roman"/>
+          <w:sz w:val="24"/>
+          <w:szCs w:val="24"/>
+        </w:rPr>
+        <w:t>The problem for the sports performance tracking project is to classify the different activities performed by athletes using accelerometer and gyroscope readings from Google Glass and two smartphones placed in the front and back pockets. Specifically, the problem involves developing a machine learning model that can accurately identify the different activities, such as running, walking, jumping, or sitting, based on the sensor data collected from the devices. This problem can be framed as a supervised learning task, where the model is trained on labeled data from the training set and evaluated on the test set to measure its performance. The goal is to develop a robust and accurate model that can be used to track and analyze the sports performance of athletes in real-time, enabling coaches and trainers to provide personalized feedback and guidance to improve their performance.</w:t>
+      </w:r>
+    </w:p>
+    <w:p>
+      <w:pPr>
+        <w:jc w:val="both"/>
+        <w:rPr>
+          <w:rFonts w:ascii="Times New Roman" w:hAnsi="Times New Roman" w:cs="Times New Roman"/>
+          <w:sz w:val="24"/>
+          <w:szCs w:val="24"/>
+        </w:rPr>
+      </w:pPr>
     </w:p>
     <w:p>
       <w:pPr>
@@ -78,6 +329,537 @@
     </w:sectPr>
   </w:body>
 </w:document>
+</file>
+
+<file path=word/numbering.xml><?xml version="1.0" encoding="utf-8"?>
+<w:numbering xmlns:wpc="http://schemas.microsoft.com/office/word/2010/wordprocessingCanvas" xmlns:cx="http://schemas.microsoft.com/office/drawing/2014/chartex" xmlns:mc="http://schemas.openxmlformats.org/markup-compatibility/2006" xmlns:o="urn:schemas-microsoft-com:office:office" xmlns:r="http://schemas.openxmlformats.org/officeDocument/2006/relationships" xmlns:m="http://schemas.openxmlformats.org/officeDocument/2006/math" xmlns:v="urn:schemas-microsoft-com:vml" xmlns:wp14="http://schemas.microsoft.com/office/word/2010/wordprocessingDrawing" xmlns:wp="http://schemas.openxmlformats.org/drawingml/2006/wordprocessingDrawing" xmlns:w10="urn:schemas-microsoft-com:office:word" xmlns:w="http://schemas.openxmlformats.org/wordprocessingml/2006/main" xmlns:w14="http://schemas.microsoft.com/office/word/2010/wordml" xmlns:w15="http://schemas.microsoft.com/office/word/2012/wordml" xmlns:w16se="http://schemas.microsoft.com/office/word/2015/wordml/symex" xmlns:wpg="http://schemas.microsoft.com/office/word/2010/wordprocessingGroup" xmlns:wpi="http://schemas.microsoft.com/office/word/2010/wordprocessingInk" xmlns:wne="http://schemas.microsoft.com/office/word/2006/wordml" xmlns:wps="http://schemas.microsoft.com/office/word/2010/wordprocessingShape" mc:Ignorable="w14 w15 w16se wp14">
+  <w:abstractNum w:abstractNumId="0" w15:restartNumberingAfterBreak="0">
+    <w:nsid w:val="064A7D51"/>
+    <w:multiLevelType w:val="multilevel"/>
+    <w:tmpl w:val="0409001D"/>
+    <w:lvl w:ilvl="0">
+      <w:start w:val="1"/>
+      <w:numFmt w:val="decimal"/>
+      <w:lvlText w:val="%1)"/>
+      <w:lvlJc w:val="left"/>
+      <w:pPr>
+        <w:ind w:left="360" w:hanging="360"/>
+      </w:pPr>
+    </w:lvl>
+    <w:lvl w:ilvl="1">
+      <w:start w:val="1"/>
+      <w:numFmt w:val="lowerLetter"/>
+      <w:lvlText w:val="%2)"/>
+      <w:lvlJc w:val="left"/>
+      <w:pPr>
+        <w:ind w:left="720" w:hanging="360"/>
+      </w:pPr>
+    </w:lvl>
+    <w:lvl w:ilvl="2">
+      <w:start w:val="1"/>
+      <w:numFmt w:val="lowerRoman"/>
+      <w:lvlText w:val="%3)"/>
+      <w:lvlJc w:val="left"/>
+      <w:pPr>
+        <w:ind w:left="1080" w:hanging="360"/>
+      </w:pPr>
+    </w:lvl>
+    <w:lvl w:ilvl="3">
+      <w:start w:val="1"/>
+      <w:numFmt w:val="decimal"/>
+      <w:lvlText w:val="(%4)"/>
+      <w:lvlJc w:val="left"/>
+      <w:pPr>
+        <w:ind w:left="1440" w:hanging="360"/>
+      </w:pPr>
+    </w:lvl>
+    <w:lvl w:ilvl="4">
+      <w:start w:val="1"/>
+      <w:numFmt w:val="lowerLetter"/>
+      <w:lvlText w:val="(%5)"/>
+      <w:lvlJc w:val="left"/>
+      <w:pPr>
+        <w:ind w:left="1800" w:hanging="360"/>
+      </w:pPr>
+    </w:lvl>
+    <w:lvl w:ilvl="5">
+      <w:start w:val="1"/>
+      <w:numFmt w:val="lowerRoman"/>
+      <w:lvlText w:val="(%6)"/>
+      <w:lvlJc w:val="left"/>
+      <w:pPr>
+        <w:ind w:left="2160" w:hanging="360"/>
+      </w:pPr>
+    </w:lvl>
+    <w:lvl w:ilvl="6">
+      <w:start w:val="1"/>
+      <w:numFmt w:val="decimal"/>
+      <w:lvlText w:val="%7."/>
+      <w:lvlJc w:val="left"/>
+      <w:pPr>
+        <w:ind w:left="2520" w:hanging="360"/>
+      </w:pPr>
+    </w:lvl>
+    <w:lvl w:ilvl="7">
+      <w:start w:val="1"/>
+      <w:numFmt w:val="lowerLetter"/>
+      <w:lvlText w:val="%8."/>
+      <w:lvlJc w:val="left"/>
+      <w:pPr>
+        <w:ind w:left="2880" w:hanging="360"/>
+      </w:pPr>
+    </w:lvl>
+    <w:lvl w:ilvl="8">
+      <w:start w:val="1"/>
+      <w:numFmt w:val="lowerRoman"/>
+      <w:lvlText w:val="%9."/>
+      <w:lvlJc w:val="left"/>
+      <w:pPr>
+        <w:ind w:left="3240" w:hanging="360"/>
+      </w:pPr>
+    </w:lvl>
+  </w:abstractNum>
+  <w:abstractNum w:abstractNumId="1" w15:restartNumberingAfterBreak="0">
+    <w:nsid w:val="40F655F6"/>
+    <w:multiLevelType w:val="hybridMultilevel"/>
+    <w:tmpl w:val="2B3AC59C"/>
+    <w:lvl w:ilvl="0" w:tplc="04090001">
+      <w:start w:val="1"/>
+      <w:numFmt w:val="bullet"/>
+      <w:lvlText w:val=""/>
+      <w:lvlJc w:val="left"/>
+      <w:pPr>
+        <w:ind w:left="720" w:hanging="360"/>
+      </w:pPr>
+      <w:rPr>
+        <w:rFonts w:ascii="Symbol" w:hAnsi="Symbol" w:hint="default"/>
+      </w:rPr>
+    </w:lvl>
+    <w:lvl w:ilvl="1" w:tplc="04090003" w:tentative="1">
+      <w:start w:val="1"/>
+      <w:numFmt w:val="bullet"/>
+      <w:lvlText w:val="o"/>
+      <w:lvlJc w:val="left"/>
+      <w:pPr>
+        <w:ind w:left="1440" w:hanging="360"/>
+      </w:pPr>
+      <w:rPr>
+        <w:rFonts w:ascii="Courier New" w:hAnsi="Courier New" w:cs="Courier New" w:hint="default"/>
+      </w:rPr>
+    </w:lvl>
+    <w:lvl w:ilvl="2" w:tplc="04090005" w:tentative="1">
+      <w:start w:val="1"/>
+      <w:numFmt w:val="bullet"/>
+      <w:lvlText w:val=""/>
+      <w:lvlJc w:val="left"/>
+      <w:pPr>
+        <w:ind w:left="2160" w:hanging="360"/>
+      </w:pPr>
+      <w:rPr>
+        <w:rFonts w:ascii="Wingdings" w:hAnsi="Wingdings" w:hint="default"/>
+      </w:rPr>
+    </w:lvl>
+    <w:lvl w:ilvl="3" w:tplc="04090001" w:tentative="1">
+      <w:start w:val="1"/>
+      <w:numFmt w:val="bullet"/>
+      <w:lvlText w:val=""/>
+      <w:lvlJc w:val="left"/>
+      <w:pPr>
+        <w:ind w:left="2880" w:hanging="360"/>
+      </w:pPr>
+      <w:rPr>
+        <w:rFonts w:ascii="Symbol" w:hAnsi="Symbol" w:hint="default"/>
+      </w:rPr>
+    </w:lvl>
+    <w:lvl w:ilvl="4" w:tplc="04090003" w:tentative="1">
+      <w:start w:val="1"/>
+      <w:numFmt w:val="bullet"/>
+      <w:lvlText w:val="o"/>
+      <w:lvlJc w:val="left"/>
+      <w:pPr>
+        <w:ind w:left="3600" w:hanging="360"/>
+      </w:pPr>
+      <w:rPr>
+        <w:rFonts w:ascii="Courier New" w:hAnsi="Courier New" w:cs="Courier New" w:hint="default"/>
+      </w:rPr>
+    </w:lvl>
+    <w:lvl w:ilvl="5" w:tplc="04090005" w:tentative="1">
+      <w:start w:val="1"/>
+      <w:numFmt w:val="bullet"/>
+      <w:lvlText w:val=""/>
+      <w:lvlJc w:val="left"/>
+      <w:pPr>
+        <w:ind w:left="4320" w:hanging="360"/>
+      </w:pPr>
+      <w:rPr>
+        <w:rFonts w:ascii="Wingdings" w:hAnsi="Wingdings" w:hint="default"/>
+      </w:rPr>
+    </w:lvl>
+    <w:lvl w:ilvl="6" w:tplc="04090001" w:tentative="1">
+      <w:start w:val="1"/>
+      <w:numFmt w:val="bullet"/>
+      <w:lvlText w:val=""/>
+      <w:lvlJc w:val="left"/>
+      <w:pPr>
+        <w:ind w:left="5040" w:hanging="360"/>
+      </w:pPr>
+      <w:rPr>
+        <w:rFonts w:ascii="Symbol" w:hAnsi="Symbol" w:hint="default"/>
+      </w:rPr>
+    </w:lvl>
+    <w:lvl w:ilvl="7" w:tplc="04090003" w:tentative="1">
+      <w:start w:val="1"/>
+      <w:numFmt w:val="bullet"/>
+      <w:lvlText w:val="o"/>
+      <w:lvlJc w:val="left"/>
+      <w:pPr>
+        <w:ind w:left="5760" w:hanging="360"/>
+      </w:pPr>
+      <w:rPr>
+        <w:rFonts w:ascii="Courier New" w:hAnsi="Courier New" w:cs="Courier New" w:hint="default"/>
+      </w:rPr>
+    </w:lvl>
+    <w:lvl w:ilvl="8" w:tplc="04090005" w:tentative="1">
+      <w:start w:val="1"/>
+      <w:numFmt w:val="bullet"/>
+      <w:lvlText w:val=""/>
+      <w:lvlJc w:val="left"/>
+      <w:pPr>
+        <w:ind w:left="6480" w:hanging="360"/>
+      </w:pPr>
+      <w:rPr>
+        <w:rFonts w:ascii="Wingdings" w:hAnsi="Wingdings" w:hint="default"/>
+      </w:rPr>
+    </w:lvl>
+  </w:abstractNum>
+  <w:abstractNum w:abstractNumId="2" w15:restartNumberingAfterBreak="0">
+    <w:nsid w:val="47583068"/>
+    <w:multiLevelType w:val="hybridMultilevel"/>
+    <w:tmpl w:val="82F8E0CC"/>
+    <w:lvl w:ilvl="0" w:tplc="04090001">
+      <w:start w:val="1"/>
+      <w:numFmt w:val="bullet"/>
+      <w:lvlText w:val=""/>
+      <w:lvlJc w:val="left"/>
+      <w:pPr>
+        <w:ind w:left="720" w:hanging="360"/>
+      </w:pPr>
+      <w:rPr>
+        <w:rFonts w:ascii="Symbol" w:hAnsi="Symbol" w:hint="default"/>
+      </w:rPr>
+    </w:lvl>
+    <w:lvl w:ilvl="1" w:tplc="04090003" w:tentative="1">
+      <w:start w:val="1"/>
+      <w:numFmt w:val="bullet"/>
+      <w:lvlText w:val="o"/>
+      <w:lvlJc w:val="left"/>
+      <w:pPr>
+        <w:ind w:left="1440" w:hanging="360"/>
+      </w:pPr>
+      <w:rPr>
+        <w:rFonts w:ascii="Courier New" w:hAnsi="Courier New" w:cs="Courier New" w:hint="default"/>
+      </w:rPr>
+    </w:lvl>
+    <w:lvl w:ilvl="2" w:tplc="04090005" w:tentative="1">
+      <w:start w:val="1"/>
+      <w:numFmt w:val="bullet"/>
+      <w:lvlText w:val=""/>
+      <w:lvlJc w:val="left"/>
+      <w:pPr>
+        <w:ind w:left="2160" w:hanging="360"/>
+      </w:pPr>
+      <w:rPr>
+        <w:rFonts w:ascii="Wingdings" w:hAnsi="Wingdings" w:hint="default"/>
+      </w:rPr>
+    </w:lvl>
+    <w:lvl w:ilvl="3" w:tplc="04090001" w:tentative="1">
+      <w:start w:val="1"/>
+      <w:numFmt w:val="bullet"/>
+      <w:lvlText w:val=""/>
+      <w:lvlJc w:val="left"/>
+      <w:pPr>
+        <w:ind w:left="2880" w:hanging="360"/>
+      </w:pPr>
+      <w:rPr>
+        <w:rFonts w:ascii="Symbol" w:hAnsi="Symbol" w:hint="default"/>
+      </w:rPr>
+    </w:lvl>
+    <w:lvl w:ilvl="4" w:tplc="04090003" w:tentative="1">
+      <w:start w:val="1"/>
+      <w:numFmt w:val="bullet"/>
+      <w:lvlText w:val="o"/>
+      <w:lvlJc w:val="left"/>
+      <w:pPr>
+        <w:ind w:left="3600" w:hanging="360"/>
+      </w:pPr>
+      <w:rPr>
+        <w:rFonts w:ascii="Courier New" w:hAnsi="Courier New" w:cs="Courier New" w:hint="default"/>
+      </w:rPr>
+    </w:lvl>
+    <w:lvl w:ilvl="5" w:tplc="04090005" w:tentative="1">
+      <w:start w:val="1"/>
+      <w:numFmt w:val="bullet"/>
+      <w:lvlText w:val=""/>
+      <w:lvlJc w:val="left"/>
+      <w:pPr>
+        <w:ind w:left="4320" w:hanging="360"/>
+      </w:pPr>
+      <w:rPr>
+        <w:rFonts w:ascii="Wingdings" w:hAnsi="Wingdings" w:hint="default"/>
+      </w:rPr>
+    </w:lvl>
+    <w:lvl w:ilvl="6" w:tplc="04090001" w:tentative="1">
+      <w:start w:val="1"/>
+      <w:numFmt w:val="bullet"/>
+      <w:lvlText w:val=""/>
+      <w:lvlJc w:val="left"/>
+      <w:pPr>
+        <w:ind w:left="5040" w:hanging="360"/>
+      </w:pPr>
+      <w:rPr>
+        <w:rFonts w:ascii="Symbol" w:hAnsi="Symbol" w:hint="default"/>
+      </w:rPr>
+    </w:lvl>
+    <w:lvl w:ilvl="7" w:tplc="04090003" w:tentative="1">
+      <w:start w:val="1"/>
+      <w:numFmt w:val="bullet"/>
+      <w:lvlText w:val="o"/>
+      <w:lvlJc w:val="left"/>
+      <w:pPr>
+        <w:ind w:left="5760" w:hanging="360"/>
+      </w:pPr>
+      <w:rPr>
+        <w:rFonts w:ascii="Courier New" w:hAnsi="Courier New" w:cs="Courier New" w:hint="default"/>
+      </w:rPr>
+    </w:lvl>
+    <w:lvl w:ilvl="8" w:tplc="04090005" w:tentative="1">
+      <w:start w:val="1"/>
+      <w:numFmt w:val="bullet"/>
+      <w:lvlText w:val=""/>
+      <w:lvlJc w:val="left"/>
+      <w:pPr>
+        <w:ind w:left="6480" w:hanging="360"/>
+      </w:pPr>
+      <w:rPr>
+        <w:rFonts w:ascii="Wingdings" w:hAnsi="Wingdings" w:hint="default"/>
+      </w:rPr>
+    </w:lvl>
+  </w:abstractNum>
+  <w:abstractNum w:abstractNumId="3" w15:restartNumberingAfterBreak="0">
+    <w:nsid w:val="5C405556"/>
+    <w:multiLevelType w:val="hybridMultilevel"/>
+    <w:tmpl w:val="FB1AD6D0"/>
+    <w:lvl w:ilvl="0" w:tplc="04090001">
+      <w:start w:val="1"/>
+      <w:numFmt w:val="bullet"/>
+      <w:lvlText w:val=""/>
+      <w:lvlJc w:val="left"/>
+      <w:pPr>
+        <w:ind w:left="720" w:hanging="360"/>
+      </w:pPr>
+      <w:rPr>
+        <w:rFonts w:ascii="Symbol" w:hAnsi="Symbol" w:hint="default"/>
+      </w:rPr>
+    </w:lvl>
+    <w:lvl w:ilvl="1" w:tplc="04090003" w:tentative="1">
+      <w:start w:val="1"/>
+      <w:numFmt w:val="bullet"/>
+      <w:lvlText w:val="o"/>
+      <w:lvlJc w:val="left"/>
+      <w:pPr>
+        <w:ind w:left="1440" w:hanging="360"/>
+      </w:pPr>
+      <w:rPr>
+        <w:rFonts w:ascii="Courier New" w:hAnsi="Courier New" w:cs="Courier New" w:hint="default"/>
+      </w:rPr>
+    </w:lvl>
+    <w:lvl w:ilvl="2" w:tplc="04090005" w:tentative="1">
+      <w:start w:val="1"/>
+      <w:numFmt w:val="bullet"/>
+      <w:lvlText w:val=""/>
+      <w:lvlJc w:val="left"/>
+      <w:pPr>
+        <w:ind w:left="2160" w:hanging="360"/>
+      </w:pPr>
+      <w:rPr>
+        <w:rFonts w:ascii="Wingdings" w:hAnsi="Wingdings" w:hint="default"/>
+      </w:rPr>
+    </w:lvl>
+    <w:lvl w:ilvl="3" w:tplc="04090001" w:tentative="1">
+      <w:start w:val="1"/>
+      <w:numFmt w:val="bullet"/>
+      <w:lvlText w:val=""/>
+      <w:lvlJc w:val="left"/>
+      <w:pPr>
+        <w:ind w:left="2880" w:hanging="360"/>
+      </w:pPr>
+      <w:rPr>
+        <w:rFonts w:ascii="Symbol" w:hAnsi="Symbol" w:hint="default"/>
+      </w:rPr>
+    </w:lvl>
+    <w:lvl w:ilvl="4" w:tplc="04090003" w:tentative="1">
+      <w:start w:val="1"/>
+      <w:numFmt w:val="bullet"/>
+      <w:lvlText w:val="o"/>
+      <w:lvlJc w:val="left"/>
+      <w:pPr>
+        <w:ind w:left="3600" w:hanging="360"/>
+      </w:pPr>
+      <w:rPr>
+        <w:rFonts w:ascii="Courier New" w:hAnsi="Courier New" w:cs="Courier New" w:hint="default"/>
+      </w:rPr>
+    </w:lvl>
+    <w:lvl w:ilvl="5" w:tplc="04090005" w:tentative="1">
+      <w:start w:val="1"/>
+      <w:numFmt w:val="bullet"/>
+      <w:lvlText w:val=""/>
+      <w:lvlJc w:val="left"/>
+      <w:pPr>
+        <w:ind w:left="4320" w:hanging="360"/>
+      </w:pPr>
+      <w:rPr>
+        <w:rFonts w:ascii="Wingdings" w:hAnsi="Wingdings" w:hint="default"/>
+      </w:rPr>
+    </w:lvl>
+    <w:lvl w:ilvl="6" w:tplc="04090001" w:tentative="1">
+      <w:start w:val="1"/>
+      <w:numFmt w:val="bullet"/>
+      <w:lvlText w:val=""/>
+      <w:lvlJc w:val="left"/>
+      <w:pPr>
+        <w:ind w:left="5040" w:hanging="360"/>
+      </w:pPr>
+      <w:rPr>
+        <w:rFonts w:ascii="Symbol" w:hAnsi="Symbol" w:hint="default"/>
+      </w:rPr>
+    </w:lvl>
+    <w:lvl w:ilvl="7" w:tplc="04090003" w:tentative="1">
+      <w:start w:val="1"/>
+      <w:numFmt w:val="bullet"/>
+      <w:lvlText w:val="o"/>
+      <w:lvlJc w:val="left"/>
+      <w:pPr>
+        <w:ind w:left="5760" w:hanging="360"/>
+      </w:pPr>
+      <w:rPr>
+        <w:rFonts w:ascii="Courier New" w:hAnsi="Courier New" w:cs="Courier New" w:hint="default"/>
+      </w:rPr>
+    </w:lvl>
+    <w:lvl w:ilvl="8" w:tplc="04090005" w:tentative="1">
+      <w:start w:val="1"/>
+      <w:numFmt w:val="bullet"/>
+      <w:lvlText w:val=""/>
+      <w:lvlJc w:val="left"/>
+      <w:pPr>
+        <w:ind w:left="6480" w:hanging="360"/>
+      </w:pPr>
+      <w:rPr>
+        <w:rFonts w:ascii="Wingdings" w:hAnsi="Wingdings" w:hint="default"/>
+      </w:rPr>
+    </w:lvl>
+  </w:abstractNum>
+  <w:abstractNum w:abstractNumId="4" w15:restartNumberingAfterBreak="0">
+    <w:nsid w:val="7B135C97"/>
+    <w:multiLevelType w:val="multilevel"/>
+    <w:tmpl w:val="0409001D"/>
+    <w:lvl w:ilvl="0">
+      <w:start w:val="1"/>
+      <w:numFmt w:val="decimal"/>
+      <w:lvlText w:val="%1)"/>
+      <w:lvlJc w:val="left"/>
+      <w:pPr>
+        <w:ind w:left="360" w:hanging="360"/>
+      </w:pPr>
+    </w:lvl>
+    <w:lvl w:ilvl="1">
+      <w:start w:val="1"/>
+      <w:numFmt w:val="lowerLetter"/>
+      <w:lvlText w:val="%2)"/>
+      <w:lvlJc w:val="left"/>
+      <w:pPr>
+        <w:ind w:left="720" w:hanging="360"/>
+      </w:pPr>
+    </w:lvl>
+    <w:lvl w:ilvl="2">
+      <w:start w:val="1"/>
+      <w:numFmt w:val="lowerRoman"/>
+      <w:lvlText w:val="%3)"/>
+      <w:lvlJc w:val="left"/>
+      <w:pPr>
+        <w:ind w:left="1080" w:hanging="360"/>
+      </w:pPr>
+    </w:lvl>
+    <w:lvl w:ilvl="3">
+      <w:start w:val="1"/>
+      <w:numFmt w:val="decimal"/>
+      <w:lvlText w:val="(%4)"/>
+      <w:lvlJc w:val="left"/>
+      <w:pPr>
+        <w:ind w:left="1440" w:hanging="360"/>
+      </w:pPr>
+    </w:lvl>
+    <w:lvl w:ilvl="4">
+      <w:start w:val="1"/>
+      <w:numFmt w:val="lowerLetter"/>
+      <w:lvlText w:val="(%5)"/>
+      <w:lvlJc w:val="left"/>
+      <w:pPr>
+        <w:ind w:left="1800" w:hanging="360"/>
+      </w:pPr>
+    </w:lvl>
+    <w:lvl w:ilvl="5">
+      <w:start w:val="1"/>
+      <w:numFmt w:val="lowerRoman"/>
+      <w:lvlText w:val="(%6)"/>
+      <w:lvlJc w:val="left"/>
+      <w:pPr>
+        <w:ind w:left="2160" w:hanging="360"/>
+      </w:pPr>
+    </w:lvl>
+    <w:lvl w:ilvl="6">
+      <w:start w:val="1"/>
+      <w:numFmt w:val="decimal"/>
+      <w:lvlText w:val="%7."/>
+      <w:lvlJc w:val="left"/>
+      <w:pPr>
+        <w:ind w:left="2520" w:hanging="360"/>
+      </w:pPr>
+    </w:lvl>
+    <w:lvl w:ilvl="7">
+      <w:start w:val="1"/>
+      <w:numFmt w:val="lowerLetter"/>
+      <w:lvlText w:val="%8."/>
+      <w:lvlJc w:val="left"/>
+      <w:pPr>
+        <w:ind w:left="2880" w:hanging="360"/>
+      </w:pPr>
+    </w:lvl>
+    <w:lvl w:ilvl="8">
+      <w:start w:val="1"/>
+      <w:numFmt w:val="lowerRoman"/>
+      <w:lvlText w:val="%9."/>
+      <w:lvlJc w:val="left"/>
+      <w:pPr>
+        <w:ind w:left="3240" w:hanging="360"/>
+      </w:pPr>
+    </w:lvl>
+  </w:abstractNum>
+  <w:num w:numId="1">
+    <w:abstractNumId w:val="2"/>
+  </w:num>
+  <w:num w:numId="2">
+    <w:abstractNumId w:val="4"/>
+  </w:num>
+  <w:num w:numId="3">
+    <w:abstractNumId w:val="0"/>
+  </w:num>
+  <w:num w:numId="4">
+    <w:abstractNumId w:val="1"/>
+  </w:num>
+  <w:num w:numId="5">
+    <w:abstractNumId w:val="3"/>
+  </w:num>
+</w:numbering>
 </file>
 
 <file path=word/styles.xml><?xml version="1.0" encoding="utf-8"?>
@@ -474,6 +1256,27 @@
     <w:name w:val="Normal"/>
     <w:qFormat/>
   </w:style>
+  <w:style w:type="paragraph" w:styleId="Heading1">
+    <w:name w:val="heading 1"/>
+    <w:basedOn w:val="Normal"/>
+    <w:next w:val="Normal"/>
+    <w:link w:val="Heading1Char"/>
+    <w:uiPriority w:val="9"/>
+    <w:qFormat/>
+    <w:rsid w:val="001F5619"/>
+    <w:pPr>
+      <w:keepNext/>
+      <w:keepLines/>
+      <w:spacing w:before="240" w:after="0"/>
+      <w:outlineLvl w:val="0"/>
+    </w:pPr>
+    <w:rPr>
+      <w:rFonts w:asciiTheme="majorHAnsi" w:eastAsiaTheme="majorEastAsia" w:hAnsiTheme="majorHAnsi" w:cstheme="majorBidi"/>
+      <w:color w:val="2E74B5" w:themeColor="accent1" w:themeShade="BF"/>
+      <w:sz w:val="32"/>
+      <w:szCs w:val="32"/>
+    </w:rPr>
+  </w:style>
   <w:style w:type="character" w:default="1" w:styleId="DefaultParagraphFont">
     <w:name w:val="Default Paragraph Font"/>
     <w:uiPriority w:val="1"/>
@@ -516,6 +1319,30 @@
       <w:sz w:val="24"/>
       <w:szCs w:val="24"/>
     </w:rPr>
+  </w:style>
+  <w:style w:type="character" w:customStyle="1" w:styleId="Heading1Char">
+    <w:name w:val="Heading 1 Char"/>
+    <w:basedOn w:val="DefaultParagraphFont"/>
+    <w:link w:val="Heading1"/>
+    <w:uiPriority w:val="9"/>
+    <w:rsid w:val="001F5619"/>
+    <w:rPr>
+      <w:rFonts w:asciiTheme="majorHAnsi" w:eastAsiaTheme="majorEastAsia" w:hAnsiTheme="majorHAnsi" w:cstheme="majorBidi"/>
+      <w:color w:val="2E74B5" w:themeColor="accent1" w:themeShade="BF"/>
+      <w:sz w:val="32"/>
+      <w:szCs w:val="32"/>
+    </w:rPr>
+  </w:style>
+  <w:style w:type="paragraph" w:styleId="ListParagraph">
+    <w:name w:val="List Paragraph"/>
+    <w:basedOn w:val="Normal"/>
+    <w:uiPriority w:val="34"/>
+    <w:qFormat/>
+    <w:rsid w:val="001F5619"/>
+    <w:pPr>
+      <w:ind w:left="720"/>
+      <w:contextualSpacing/>
+    </w:pPr>
   </w:style>
 </w:styles>
 </file>

</xml_diff>

<commit_message>
modified:   Sports performance tracking project.docx 	new file:   googleglass.ipynb 	new file:   trial.ipynb 	new file:   ~WRL0006.tmp
</commit_message>
<xml_diff>
--- a/Sports performance tracking project.docx
+++ b/Sports performance tracking project.docx
@@ -10,9 +10,29 @@
         <w:t>Sports performance tracking project</w:t>
       </w:r>
     </w:p>
-    <w:p/>
-    <w:p>
-      <w:pPr>
+    <w:p>
+      <w:pPr>
+        <w:pStyle w:val="Heading2"/>
+      </w:pPr>
+      <w:r>
+        <w:t>Data Description</w:t>
+      </w:r>
+    </w:p>
+    <w:p>
+      <w:pPr>
+        <w:pStyle w:val="Heading3"/>
+      </w:pPr>
+      <w:r>
+        <w:t>Definitions</w:t>
+      </w:r>
+    </w:p>
+    <w:p>
+      <w:pPr>
+        <w:pStyle w:val="ListParagraph"/>
+        <w:numPr>
+          <w:ilvl w:val="0"/>
+          <w:numId w:val="7"/>
+        </w:numPr>
         <w:rPr>
           <w:rFonts w:ascii="Times New Roman" w:hAnsi="Times New Roman" w:cs="Times New Roman"/>
           <w:b/>
@@ -71,6 +91,11 @@
     </w:p>
     <w:p>
       <w:pPr>
+        <w:pStyle w:val="ListParagraph"/>
+        <w:numPr>
+          <w:ilvl w:val="0"/>
+          <w:numId w:val="7"/>
+        </w:numPr>
         <w:rPr>
           <w:rFonts w:ascii="Times New Roman" w:hAnsi="Times New Roman" w:cs="Times New Roman"/>
           <w:b/>
@@ -211,16 +236,14 @@
         </w:rPr>
         <w:t xml:space="preserve">In the Google glass </w:t>
       </w:r>
-      <w:proofErr w:type="gramStart"/>
-      <w:r>
-        <w:rPr>
-          <w:rFonts w:ascii="Times New Roman" w:hAnsi="Times New Roman" w:cs="Times New Roman"/>
-          <w:sz w:val="24"/>
-          <w:szCs w:val="24"/>
-        </w:rPr>
-        <w:t>a</w:t>
-      </w:r>
-      <w:proofErr w:type="gramEnd"/>
+      <w:r>
+        <w:rPr>
+          <w:rFonts w:ascii="Times New Roman" w:hAnsi="Times New Roman" w:cs="Times New Roman"/>
+          <w:sz w:val="24"/>
+          <w:szCs w:val="24"/>
+        </w:rPr>
+        <w:t>an</w:t>
+      </w:r>
       <w:r>
         <w:rPr>
           <w:rFonts w:ascii="Times New Roman" w:hAnsi="Times New Roman" w:cs="Times New Roman"/>
@@ -247,77 +270,1599 @@
           <w:szCs w:val="24"/>
         </w:rPr>
       </w:pPr>
-      <w:r>
-        <w:rPr>
-          <w:rFonts w:ascii="Times New Roman" w:hAnsi="Times New Roman" w:cs="Times New Roman"/>
-          <w:sz w:val="24"/>
-          <w:szCs w:val="24"/>
-        </w:rPr>
-        <w:t xml:space="preserve">Define the problem: </w:t>
+    </w:p>
+    <w:p>
+      <w:pPr>
+        <w:rPr>
+          <w:rFonts w:ascii="Times New Roman" w:hAnsi="Times New Roman" w:cs="Times New Roman"/>
+          <w:sz w:val="24"/>
+          <w:szCs w:val="24"/>
+        </w:rPr>
+      </w:pPr>
+    </w:p>
+    <w:p>
+      <w:pPr>
+        <w:rPr>
+          <w:rFonts w:ascii="Times New Roman" w:hAnsi="Times New Roman" w:cs="Times New Roman"/>
+          <w:sz w:val="24"/>
+          <w:szCs w:val="24"/>
+        </w:rPr>
+      </w:pPr>
+    </w:p>
+    <w:p>
+      <w:pPr>
+        <w:rPr>
+          <w:rFonts w:ascii="Times New Roman" w:hAnsi="Times New Roman" w:cs="Times New Roman"/>
+          <w:sz w:val="24"/>
+          <w:szCs w:val="24"/>
+        </w:rPr>
+      </w:pPr>
+    </w:p>
+    <w:p>
+      <w:pPr>
+        <w:rPr>
+          <w:rFonts w:ascii="Times New Roman" w:hAnsi="Times New Roman" w:cs="Times New Roman"/>
+          <w:sz w:val="24"/>
+          <w:szCs w:val="24"/>
+        </w:rPr>
+      </w:pPr>
+    </w:p>
+    <w:p>
+      <w:pPr>
+        <w:rPr>
+          <w:rFonts w:ascii="Times New Roman" w:hAnsi="Times New Roman" w:cs="Times New Roman"/>
+          <w:sz w:val="24"/>
+          <w:szCs w:val="24"/>
+        </w:rPr>
+      </w:pPr>
+    </w:p>
+    <w:p>
+      <w:pPr>
+        <w:rPr>
+          <w:rFonts w:ascii="Times New Roman" w:hAnsi="Times New Roman" w:cs="Times New Roman"/>
+          <w:sz w:val="24"/>
+          <w:szCs w:val="24"/>
+        </w:rPr>
+      </w:pPr>
+    </w:p>
+    <w:p>
+      <w:pPr>
+        <w:rPr>
+          <w:rFonts w:ascii="Times New Roman" w:hAnsi="Times New Roman" w:cs="Times New Roman"/>
+          <w:sz w:val="24"/>
+          <w:szCs w:val="24"/>
+        </w:rPr>
+      </w:pPr>
+    </w:p>
+    <w:p>
+      <w:pPr>
+        <w:rPr>
+          <w:rFonts w:ascii="Times New Roman" w:hAnsi="Times New Roman" w:cs="Times New Roman"/>
+          <w:sz w:val="24"/>
+          <w:szCs w:val="24"/>
+        </w:rPr>
+      </w:pPr>
+    </w:p>
+    <w:p>
+      <w:pPr>
+        <w:rPr>
+          <w:rFonts w:ascii="Times New Roman" w:hAnsi="Times New Roman" w:cs="Times New Roman"/>
+          <w:sz w:val="24"/>
+          <w:szCs w:val="24"/>
+        </w:rPr>
+      </w:pPr>
+    </w:p>
+    <w:p>
+      <w:pPr>
+        <w:rPr>
+          <w:rFonts w:ascii="Times New Roman" w:hAnsi="Times New Roman" w:cs="Times New Roman"/>
+          <w:sz w:val="24"/>
+          <w:szCs w:val="24"/>
+        </w:rPr>
+      </w:pPr>
+    </w:p>
+    <w:p>
+      <w:pPr>
+        <w:rPr>
+          <w:rFonts w:ascii="Times New Roman" w:hAnsi="Times New Roman" w:cs="Times New Roman"/>
+          <w:sz w:val="24"/>
+          <w:szCs w:val="24"/>
+        </w:rPr>
+      </w:pPr>
+    </w:p>
+    <w:p>
+      <w:pPr>
+        <w:spacing w:line="360" w:lineRule="auto"/>
+        <w:jc w:val="both"/>
+        <w:rPr>
+          <w:rFonts w:ascii="Times New Roman" w:hAnsi="Times New Roman" w:cs="Times New Roman"/>
+          <w:sz w:val="24"/>
+          <w:szCs w:val="24"/>
+        </w:rPr>
+      </w:pPr>
+      <w:r>
+        <w:rPr>
+          <w:rStyle w:val="Heading3Char"/>
+        </w:rPr>
+        <w:lastRenderedPageBreak/>
+        <w:t>Problem Statement</w:t>
+      </w:r>
+      <w:r>
+        <w:rPr>
+          <w:rFonts w:ascii="Times New Roman" w:hAnsi="Times New Roman" w:cs="Times New Roman"/>
+          <w:sz w:val="24"/>
+          <w:szCs w:val="24"/>
+        </w:rPr>
+        <w:t>:</w:t>
+      </w:r>
+      <w:r>
+        <w:rPr>
+          <w:rFonts w:ascii="Times New Roman" w:hAnsi="Times New Roman" w:cs="Times New Roman"/>
+          <w:sz w:val="24"/>
+          <w:szCs w:val="24"/>
+        </w:rPr>
+        <w:t xml:space="preserve"> </w:t>
+      </w:r>
+      <w:r>
+        <w:rPr>
+          <w:rFonts w:ascii="Times New Roman" w:hAnsi="Times New Roman" w:cs="Times New Roman"/>
+          <w:sz w:val="24"/>
+          <w:szCs w:val="24"/>
+        </w:rPr>
+        <w:t>To effectively monitor and analyze an athlete's performance in various sports activities, there is a need to collect, process, and interpret data from multiple sensors and sources. This data encompasses aspects such as movement, orientation, speed, and biomechanical metrics. The challenge is to develop a robust and accurate sports performance tracking system that can:</w:t>
+      </w:r>
+    </w:p>
+    <w:p>
+      <w:pPr>
+        <w:spacing w:line="360" w:lineRule="auto"/>
+        <w:jc w:val="both"/>
+        <w:rPr>
+          <w:rFonts w:ascii="Times New Roman" w:eastAsia="Times New Roman" w:hAnsi="Times New Roman" w:cs="Times New Roman"/>
+          <w:sz w:val="24"/>
+          <w:szCs w:val="24"/>
+        </w:rPr>
+      </w:pPr>
+      <w:r>
+        <w:rPr>
+          <w:rFonts w:ascii="Times New Roman" w:eastAsia="Times New Roman" w:hAnsi="Times New Roman" w:cs="Times New Roman"/>
+          <w:sz w:val="24"/>
+          <w:szCs w:val="24"/>
+        </w:rPr>
+        <w:t>Acquire Data: Gather data from sensors like accelerometers, gyroscopes, GPS, heart rate monitors, and video cameras.</w:t>
+      </w:r>
+    </w:p>
+    <w:p>
+      <w:pPr>
+        <w:spacing w:line="360" w:lineRule="auto"/>
+        <w:jc w:val="both"/>
+        <w:rPr>
+          <w:rFonts w:ascii="Times New Roman" w:eastAsia="Times New Roman" w:hAnsi="Times New Roman" w:cs="Times New Roman"/>
+          <w:sz w:val="24"/>
+          <w:szCs w:val="24"/>
+        </w:rPr>
+      </w:pPr>
+      <w:r>
+        <w:rPr>
+          <w:rFonts w:ascii="Times New Roman" w:eastAsia="Times New Roman" w:hAnsi="Times New Roman" w:cs="Times New Roman"/>
+          <w:sz w:val="24"/>
+          <w:szCs w:val="24"/>
+        </w:rPr>
+        <w:t>Process Data: Convert raw sensor data into meaningful metrics, such as distance covered, speed, acceleration, and technique quality.</w:t>
+      </w:r>
+    </w:p>
+    <w:p>
+      <w:pPr>
+        <w:spacing w:line="360" w:lineRule="auto"/>
+        <w:jc w:val="both"/>
+        <w:rPr>
+          <w:rFonts w:ascii="Times New Roman" w:eastAsia="Times New Roman" w:hAnsi="Times New Roman" w:cs="Times New Roman"/>
+          <w:sz w:val="24"/>
+          <w:szCs w:val="24"/>
+        </w:rPr>
+      </w:pPr>
+      <w:r>
+        <w:rPr>
+          <w:rFonts w:ascii="Times New Roman" w:eastAsia="Times New Roman" w:hAnsi="Times New Roman" w:cs="Times New Roman"/>
+          <w:sz w:val="24"/>
+          <w:szCs w:val="24"/>
+        </w:rPr>
+        <w:t>Analyze Data: Utilize algorithms and machine learning techniques to interpret the data, identifying key performance indicators (KPIs) relevant to the sport and athlete.</w:t>
+      </w:r>
+    </w:p>
+    <w:p>
+      <w:pPr>
+        <w:spacing w:line="360" w:lineRule="auto"/>
+        <w:jc w:val="both"/>
+        <w:rPr>
+          <w:rFonts w:ascii="Times New Roman" w:eastAsia="Times New Roman" w:hAnsi="Times New Roman" w:cs="Times New Roman"/>
+          <w:sz w:val="24"/>
+          <w:szCs w:val="24"/>
+        </w:rPr>
+      </w:pPr>
+      <w:r>
+        <w:rPr>
+          <w:rFonts w:ascii="Times New Roman" w:eastAsia="Times New Roman" w:hAnsi="Times New Roman" w:cs="Times New Roman"/>
+          <w:sz w:val="24"/>
+          <w:szCs w:val="24"/>
+        </w:rPr>
+        <w:t>Present Data: Display real-time feedback to athletes and coaches during training or competitions, as well as provide comprehensive post-activity reports for performance analysis.</w:t>
+      </w:r>
+    </w:p>
+    <w:p>
+      <w:pPr>
+        <w:spacing w:line="360" w:lineRule="auto"/>
+        <w:jc w:val="both"/>
+        <w:rPr>
+          <w:rFonts w:ascii="Times New Roman" w:eastAsia="Times New Roman" w:hAnsi="Times New Roman" w:cs="Times New Roman"/>
+          <w:sz w:val="24"/>
+          <w:szCs w:val="24"/>
+        </w:rPr>
+      </w:pPr>
+      <w:r>
+        <w:rPr>
+          <w:rFonts w:ascii="Times New Roman" w:eastAsia="Times New Roman" w:hAnsi="Times New Roman" w:cs="Times New Roman"/>
+          <w:sz w:val="24"/>
+          <w:szCs w:val="24"/>
+        </w:rPr>
+        <w:t>Ensure Accuracy: Address challenges related to sensor accuracy, data synchronization, and noise reduction to provide reliable insights.</w:t>
+      </w:r>
+    </w:p>
+    <w:p>
+      <w:pPr>
+        <w:spacing w:line="360" w:lineRule="auto"/>
+        <w:jc w:val="both"/>
+        <w:rPr>
+          <w:rFonts w:ascii="Times New Roman" w:eastAsia="Times New Roman" w:hAnsi="Times New Roman" w:cs="Times New Roman"/>
+          <w:sz w:val="24"/>
+          <w:szCs w:val="24"/>
+        </w:rPr>
+      </w:pPr>
+      <w:r>
+        <w:rPr>
+          <w:rFonts w:ascii="Times New Roman" w:eastAsia="Times New Roman" w:hAnsi="Times New Roman" w:cs="Times New Roman"/>
+          <w:sz w:val="24"/>
+          <w:szCs w:val="24"/>
+        </w:rPr>
+        <w:t>Customize for Sports: Adapt the tracking system to the specific requirements and nuances of different sports, as each may demand unique metrics and features.</w:t>
+      </w:r>
+    </w:p>
+    <w:p>
+      <w:pPr>
+        <w:spacing w:line="360" w:lineRule="auto"/>
+        <w:jc w:val="both"/>
+        <w:rPr>
+          <w:rFonts w:ascii="Times New Roman" w:eastAsia="Times New Roman" w:hAnsi="Times New Roman" w:cs="Times New Roman"/>
+          <w:sz w:val="24"/>
+          <w:szCs w:val="24"/>
+        </w:rPr>
+      </w:pPr>
+      <w:r>
+        <w:rPr>
+          <w:rFonts w:ascii="Times New Roman" w:eastAsia="Times New Roman" w:hAnsi="Times New Roman" w:cs="Times New Roman"/>
+          <w:sz w:val="24"/>
+          <w:szCs w:val="24"/>
+        </w:rPr>
+        <w:t>Enable Actionable Insights: Translate data into actionable recommendations that athletes and coaches can use to optimize training strategies, technique, and overall performance.</w:t>
+      </w:r>
+    </w:p>
+    <w:p>
+      <w:pPr>
+        <w:spacing w:line="360" w:lineRule="auto"/>
+        <w:jc w:val="both"/>
+        <w:rPr>
+          <w:rFonts w:ascii="Times New Roman" w:eastAsia="Times New Roman" w:hAnsi="Times New Roman" w:cs="Times New Roman"/>
+          <w:sz w:val="24"/>
+          <w:szCs w:val="24"/>
+        </w:rPr>
+      </w:pPr>
+      <w:r>
+        <w:rPr>
+          <w:rFonts w:ascii="Times New Roman" w:eastAsia="Times New Roman" w:hAnsi="Times New Roman" w:cs="Times New Roman"/>
+          <w:sz w:val="24"/>
+          <w:szCs w:val="24"/>
+        </w:rPr>
+        <w:t>Ensure Privacy and Ethics: Handle athlete data with privacy and ethical considerations, ensuring consent and compliance with data protection regulations.</w:t>
+      </w:r>
+    </w:p>
+    <w:p>
+      <w:pPr>
+        <w:spacing w:line="360" w:lineRule="auto"/>
+        <w:jc w:val="both"/>
+        <w:rPr>
+          <w:rFonts w:ascii="Times New Roman" w:eastAsia="Times New Roman" w:hAnsi="Times New Roman" w:cs="Times New Roman"/>
+          <w:sz w:val="24"/>
+          <w:szCs w:val="24"/>
+        </w:rPr>
+      </w:pPr>
+      <w:r>
+        <w:rPr>
+          <w:rFonts w:ascii="Times New Roman" w:eastAsia="Times New Roman" w:hAnsi="Times New Roman" w:cs="Times New Roman"/>
+          <w:sz w:val="24"/>
+          <w:szCs w:val="24"/>
+        </w:rPr>
+        <w:t>Support Integration: Integrate with other sports technology solutions and platforms to offer a comprehensive ecosystem for athletes and teams.</w:t>
+      </w:r>
+    </w:p>
+    <w:p>
+      <w:pPr>
+        <w:spacing w:line="360" w:lineRule="auto"/>
+        <w:jc w:val="both"/>
+        <w:rPr>
+          <w:rFonts w:ascii="Times New Roman" w:eastAsia="Times New Roman" w:hAnsi="Times New Roman" w:cs="Times New Roman"/>
+          <w:sz w:val="24"/>
+          <w:szCs w:val="24"/>
+        </w:rPr>
+      </w:pPr>
+      <w:r>
+        <w:rPr>
+          <w:rFonts w:ascii="Times New Roman" w:eastAsia="Times New Roman" w:hAnsi="Times New Roman" w:cs="Times New Roman"/>
+          <w:sz w:val="24"/>
+          <w:szCs w:val="24"/>
+        </w:rPr>
+        <w:t>The ultimate goal is to develop a sports performance tracking solution that enhances athlete performance, aids in injury prevention, and contributes to the advancement of sports science and coaching methodologies."</w:t>
+      </w:r>
+    </w:p>
+    <w:p>
+      <w:pPr>
+        <w:pStyle w:val="NormalWeb"/>
+        <w:spacing w:before="0" w:beforeAutospacing="0" w:after="0" w:afterAutospacing="0"/>
+      </w:pPr>
+    </w:p>
+    <w:p>
+      <w:pPr>
+        <w:rPr>
+          <w:rFonts w:ascii="Times New Roman" w:hAnsi="Times New Roman" w:cs="Times New Roman"/>
+          <w:sz w:val="24"/>
+          <w:szCs w:val="24"/>
+        </w:rPr>
+      </w:pPr>
+      <w:r>
+        <w:rPr>
+          <w:rFonts w:ascii="Times New Roman" w:hAnsi="Times New Roman" w:cs="Times New Roman"/>
+          <w:sz w:val="24"/>
+          <w:szCs w:val="24"/>
+        </w:rPr>
+        <w:t xml:space="preserve"> </w:t>
+      </w:r>
+    </w:p>
+    <w:p>
+      <w:pPr>
+        <w:pStyle w:val="NormalWeb"/>
+        <w:spacing w:before="0" w:beforeAutospacing="0" w:after="300" w:afterAutospacing="0" w:line="360" w:lineRule="auto"/>
+        <w:jc w:val="both"/>
+      </w:pPr>
+      <w:r>
+        <w:rPr>
+          <w:rStyle w:val="Heading4Char"/>
+        </w:rPr>
+        <w:lastRenderedPageBreak/>
+        <w:t>Describe the solution</w:t>
+      </w:r>
+      <w:r>
+        <w:t>:</w:t>
+      </w:r>
+      <w:r>
+        <w:rPr>
+          <w:rFonts w:ascii="Arial" w:hAnsi="Arial" w:cs="Arial"/>
+          <w:color w:val="000000"/>
+        </w:rPr>
+        <w:t xml:space="preserve"> </w:t>
+      </w:r>
+      <w:r>
+        <w:rPr>
+          <w:color w:val="000000"/>
+        </w:rPr>
+        <w:t>To address the problem statement of sports performance tracking using gyroscope and accelerometer data from Google Glass, you can consider the following steps to develop a solution:</w:t>
+      </w:r>
+    </w:p>
+    <w:p>
+      <w:pPr>
+        <w:numPr>
+          <w:ilvl w:val="0"/>
+          <w:numId w:val="8"/>
+        </w:numPr>
+        <w:spacing w:before="300" w:after="0" w:line="360" w:lineRule="auto"/>
+        <w:jc w:val="both"/>
+        <w:textAlignment w:val="baseline"/>
+        <w:rPr>
+          <w:rFonts w:ascii="Times New Roman" w:eastAsia="Times New Roman" w:hAnsi="Times New Roman" w:cs="Times New Roman"/>
+          <w:color w:val="000000"/>
+          <w:sz w:val="24"/>
+          <w:szCs w:val="24"/>
+        </w:rPr>
+      </w:pPr>
+      <w:r>
+        <w:rPr>
+          <w:rFonts w:ascii="Times New Roman" w:eastAsia="Times New Roman" w:hAnsi="Times New Roman" w:cs="Times New Roman"/>
+          <w:color w:val="000000"/>
+          <w:sz w:val="24"/>
+          <w:szCs w:val="24"/>
+        </w:rPr>
+        <w:t>Data Collection and Integration:</w:t>
+      </w:r>
+    </w:p>
+    <w:p>
+      <w:pPr>
+        <w:numPr>
+          <w:ilvl w:val="1"/>
+          <w:numId w:val="9"/>
+        </w:numPr>
+        <w:spacing w:after="0" w:line="360" w:lineRule="auto"/>
+        <w:jc w:val="both"/>
+        <w:textAlignment w:val="baseline"/>
+        <w:rPr>
+          <w:rFonts w:ascii="Times New Roman" w:eastAsia="Times New Roman" w:hAnsi="Times New Roman" w:cs="Times New Roman"/>
+          <w:color w:val="000000"/>
+          <w:sz w:val="24"/>
+          <w:szCs w:val="24"/>
+        </w:rPr>
+      </w:pPr>
+      <w:r>
+        <w:rPr>
+          <w:rFonts w:ascii="Times New Roman" w:eastAsia="Times New Roman" w:hAnsi="Times New Roman" w:cs="Times New Roman"/>
+          <w:color w:val="000000"/>
+          <w:sz w:val="24"/>
+          <w:szCs w:val="24"/>
+        </w:rPr>
+        <w:t>Collect raw data from the gyroscope and accelerometer sensors in Google Glass.</w:t>
+      </w:r>
+    </w:p>
+    <w:p>
+      <w:pPr>
+        <w:numPr>
+          <w:ilvl w:val="1"/>
+          <w:numId w:val="9"/>
+        </w:numPr>
+        <w:spacing w:after="0" w:line="360" w:lineRule="auto"/>
+        <w:jc w:val="both"/>
+        <w:textAlignment w:val="baseline"/>
+        <w:rPr>
+          <w:rFonts w:ascii="Times New Roman" w:eastAsia="Times New Roman" w:hAnsi="Times New Roman" w:cs="Times New Roman"/>
+          <w:color w:val="000000"/>
+          <w:sz w:val="24"/>
+          <w:szCs w:val="24"/>
+        </w:rPr>
+      </w:pPr>
+      <w:r>
+        <w:rPr>
+          <w:rFonts w:ascii="Times New Roman" w:eastAsia="Times New Roman" w:hAnsi="Times New Roman" w:cs="Times New Roman"/>
+          <w:color w:val="000000"/>
+          <w:sz w:val="24"/>
+          <w:szCs w:val="24"/>
+        </w:rPr>
+        <w:t>Integrate data from additional sensors, if available (e.g., GPS, heart rate monitors).</w:t>
+      </w:r>
+    </w:p>
+    <w:p>
+      <w:pPr>
+        <w:numPr>
+          <w:ilvl w:val="0"/>
+          <w:numId w:val="9"/>
+        </w:numPr>
+        <w:spacing w:after="0" w:line="360" w:lineRule="auto"/>
+        <w:jc w:val="both"/>
+        <w:textAlignment w:val="baseline"/>
+        <w:rPr>
+          <w:rFonts w:ascii="Times New Roman" w:eastAsia="Times New Roman" w:hAnsi="Times New Roman" w:cs="Times New Roman"/>
+          <w:color w:val="000000"/>
+          <w:sz w:val="24"/>
+          <w:szCs w:val="24"/>
+        </w:rPr>
+      </w:pPr>
+      <w:r>
+        <w:rPr>
+          <w:rFonts w:ascii="Times New Roman" w:eastAsia="Times New Roman" w:hAnsi="Times New Roman" w:cs="Times New Roman"/>
+          <w:color w:val="000000"/>
+          <w:sz w:val="24"/>
+          <w:szCs w:val="24"/>
+        </w:rPr>
+        <w:t>Data Preprocessing:</w:t>
+      </w:r>
+    </w:p>
+    <w:p>
+      <w:pPr>
+        <w:numPr>
+          <w:ilvl w:val="1"/>
+          <w:numId w:val="9"/>
+        </w:numPr>
+        <w:spacing w:after="0" w:line="360" w:lineRule="auto"/>
+        <w:jc w:val="both"/>
+        <w:textAlignment w:val="baseline"/>
+        <w:rPr>
+          <w:rFonts w:ascii="Times New Roman" w:eastAsia="Times New Roman" w:hAnsi="Times New Roman" w:cs="Times New Roman"/>
+          <w:color w:val="000000"/>
+          <w:sz w:val="24"/>
+          <w:szCs w:val="24"/>
+        </w:rPr>
+      </w:pPr>
+      <w:r>
+        <w:rPr>
+          <w:rFonts w:ascii="Times New Roman" w:eastAsia="Times New Roman" w:hAnsi="Times New Roman" w:cs="Times New Roman"/>
+          <w:color w:val="000000"/>
+          <w:sz w:val="24"/>
+          <w:szCs w:val="24"/>
+        </w:rPr>
+        <w:t>Clean and preprocess the sensor data to remove noise and calibration errors.</w:t>
+      </w:r>
+    </w:p>
+    <w:p>
+      <w:pPr>
+        <w:numPr>
+          <w:ilvl w:val="1"/>
+          <w:numId w:val="9"/>
+        </w:numPr>
+        <w:spacing w:after="0" w:line="360" w:lineRule="auto"/>
+        <w:jc w:val="both"/>
+        <w:textAlignment w:val="baseline"/>
+        <w:rPr>
+          <w:rFonts w:ascii="Times New Roman" w:eastAsia="Times New Roman" w:hAnsi="Times New Roman" w:cs="Times New Roman"/>
+          <w:color w:val="000000"/>
+          <w:sz w:val="24"/>
+          <w:szCs w:val="24"/>
+        </w:rPr>
+      </w:pPr>
+      <w:r>
+        <w:rPr>
+          <w:rFonts w:ascii="Times New Roman" w:eastAsia="Times New Roman" w:hAnsi="Times New Roman" w:cs="Times New Roman"/>
+          <w:color w:val="000000"/>
+          <w:sz w:val="24"/>
+          <w:szCs w:val="24"/>
+        </w:rPr>
+        <w:t>Synchronize data from multiple sensors to ensure accurate timestamp alignment.</w:t>
+      </w:r>
+    </w:p>
+    <w:p>
+      <w:pPr>
+        <w:numPr>
+          <w:ilvl w:val="0"/>
+          <w:numId w:val="9"/>
+        </w:numPr>
+        <w:spacing w:after="0" w:line="360" w:lineRule="auto"/>
+        <w:jc w:val="both"/>
+        <w:textAlignment w:val="baseline"/>
+        <w:rPr>
+          <w:rFonts w:ascii="Times New Roman" w:eastAsia="Times New Roman" w:hAnsi="Times New Roman" w:cs="Times New Roman"/>
+          <w:color w:val="000000"/>
+          <w:sz w:val="24"/>
+          <w:szCs w:val="24"/>
+        </w:rPr>
+      </w:pPr>
+      <w:r>
+        <w:rPr>
+          <w:rFonts w:ascii="Times New Roman" w:eastAsia="Times New Roman" w:hAnsi="Times New Roman" w:cs="Times New Roman"/>
+          <w:color w:val="000000"/>
+          <w:sz w:val="24"/>
+          <w:szCs w:val="24"/>
+        </w:rPr>
+        <w:t>Feature Extraction:</w:t>
+      </w:r>
+    </w:p>
+    <w:p>
+      <w:pPr>
+        <w:numPr>
+          <w:ilvl w:val="1"/>
+          <w:numId w:val="9"/>
+        </w:numPr>
+        <w:spacing w:after="0" w:line="360" w:lineRule="auto"/>
+        <w:jc w:val="both"/>
+        <w:textAlignment w:val="baseline"/>
+        <w:rPr>
+          <w:rFonts w:ascii="Times New Roman" w:eastAsia="Times New Roman" w:hAnsi="Times New Roman" w:cs="Times New Roman"/>
+          <w:color w:val="000000"/>
+          <w:sz w:val="24"/>
+          <w:szCs w:val="24"/>
+        </w:rPr>
+      </w:pPr>
+      <w:r>
+        <w:rPr>
+          <w:rFonts w:ascii="Times New Roman" w:eastAsia="Times New Roman" w:hAnsi="Times New Roman" w:cs="Times New Roman"/>
+          <w:color w:val="000000"/>
+          <w:sz w:val="24"/>
+          <w:szCs w:val="24"/>
+        </w:rPr>
+        <w:t>Extract relevant features from the sensor data. For example, calculate acceleration, angular velocity, and orientation.</w:t>
+      </w:r>
+    </w:p>
+    <w:p>
+      <w:pPr>
+        <w:numPr>
+          <w:ilvl w:val="0"/>
+          <w:numId w:val="9"/>
+        </w:numPr>
+        <w:spacing w:after="0" w:line="360" w:lineRule="auto"/>
+        <w:jc w:val="both"/>
+        <w:textAlignment w:val="baseline"/>
+        <w:rPr>
+          <w:rFonts w:ascii="Times New Roman" w:eastAsia="Times New Roman" w:hAnsi="Times New Roman" w:cs="Times New Roman"/>
+          <w:color w:val="000000"/>
+          <w:sz w:val="24"/>
+          <w:szCs w:val="24"/>
+        </w:rPr>
+      </w:pPr>
+      <w:r>
+        <w:rPr>
+          <w:rFonts w:ascii="Times New Roman" w:eastAsia="Times New Roman" w:hAnsi="Times New Roman" w:cs="Times New Roman"/>
+          <w:color w:val="000000"/>
+          <w:sz w:val="24"/>
+          <w:szCs w:val="24"/>
+        </w:rPr>
+        <w:t>Sports-specific Algorithms:</w:t>
+      </w:r>
+    </w:p>
+    <w:p>
+      <w:pPr>
+        <w:numPr>
+          <w:ilvl w:val="1"/>
+          <w:numId w:val="9"/>
+        </w:numPr>
+        <w:spacing w:after="0" w:line="360" w:lineRule="auto"/>
+        <w:jc w:val="both"/>
+        <w:textAlignment w:val="baseline"/>
+        <w:rPr>
+          <w:rFonts w:ascii="Times New Roman" w:eastAsia="Times New Roman" w:hAnsi="Times New Roman" w:cs="Times New Roman"/>
+          <w:color w:val="000000"/>
+          <w:sz w:val="24"/>
+          <w:szCs w:val="24"/>
+        </w:rPr>
+      </w:pPr>
+      <w:r>
+        <w:rPr>
+          <w:rFonts w:ascii="Times New Roman" w:eastAsia="Times New Roman" w:hAnsi="Times New Roman" w:cs="Times New Roman"/>
+          <w:color w:val="000000"/>
+          <w:sz w:val="24"/>
+          <w:szCs w:val="24"/>
+        </w:rPr>
+        <w:t>Develop or utilize sports-specific algorithms to interpret the data. Different sports may require different metrics and analyses.</w:t>
+      </w:r>
+    </w:p>
+    <w:p>
+      <w:pPr>
+        <w:numPr>
+          <w:ilvl w:val="1"/>
+          <w:numId w:val="9"/>
+        </w:numPr>
+        <w:spacing w:after="0" w:line="360" w:lineRule="auto"/>
+        <w:jc w:val="both"/>
+        <w:textAlignment w:val="baseline"/>
+        <w:rPr>
+          <w:rFonts w:ascii="Times New Roman" w:eastAsia="Times New Roman" w:hAnsi="Times New Roman" w:cs="Times New Roman"/>
+          <w:color w:val="000000"/>
+          <w:sz w:val="24"/>
+          <w:szCs w:val="24"/>
+        </w:rPr>
+      </w:pPr>
+      <w:r>
+        <w:rPr>
+          <w:rFonts w:ascii="Times New Roman" w:eastAsia="Times New Roman" w:hAnsi="Times New Roman" w:cs="Times New Roman"/>
+          <w:color w:val="000000"/>
+          <w:sz w:val="24"/>
+          <w:szCs w:val="24"/>
+        </w:rPr>
+        <w:t>For running, calculate metrics like stride length, cadence, and ground contact time. For swimming, analyze stroke efficiency and lap times.</w:t>
+      </w:r>
+    </w:p>
+    <w:p>
+      <w:pPr>
+        <w:numPr>
+          <w:ilvl w:val="0"/>
+          <w:numId w:val="9"/>
+        </w:numPr>
+        <w:spacing w:after="0" w:line="360" w:lineRule="auto"/>
+        <w:jc w:val="both"/>
+        <w:textAlignment w:val="baseline"/>
+        <w:rPr>
+          <w:rFonts w:ascii="Times New Roman" w:eastAsia="Times New Roman" w:hAnsi="Times New Roman" w:cs="Times New Roman"/>
+          <w:color w:val="000000"/>
+          <w:sz w:val="24"/>
+          <w:szCs w:val="24"/>
+        </w:rPr>
+      </w:pPr>
+      <w:r>
+        <w:rPr>
+          <w:rFonts w:ascii="Times New Roman" w:eastAsia="Times New Roman" w:hAnsi="Times New Roman" w:cs="Times New Roman"/>
+          <w:color w:val="000000"/>
+          <w:sz w:val="24"/>
+          <w:szCs w:val="24"/>
+        </w:rPr>
+        <w:t>Real-time Feedback:</w:t>
+      </w:r>
+    </w:p>
+    <w:p>
+      <w:pPr>
+        <w:numPr>
+          <w:ilvl w:val="1"/>
+          <w:numId w:val="9"/>
+        </w:numPr>
+        <w:spacing w:after="0" w:line="360" w:lineRule="auto"/>
+        <w:jc w:val="both"/>
+        <w:textAlignment w:val="baseline"/>
+        <w:rPr>
+          <w:rFonts w:ascii="Times New Roman" w:eastAsia="Times New Roman" w:hAnsi="Times New Roman" w:cs="Times New Roman"/>
+          <w:color w:val="000000"/>
+          <w:sz w:val="24"/>
+          <w:szCs w:val="24"/>
+        </w:rPr>
+      </w:pPr>
+      <w:r>
+        <w:rPr>
+          <w:rFonts w:ascii="Times New Roman" w:eastAsia="Times New Roman" w:hAnsi="Times New Roman" w:cs="Times New Roman"/>
+          <w:color w:val="000000"/>
+          <w:sz w:val="24"/>
+          <w:szCs w:val="24"/>
+        </w:rPr>
+        <w:t>Create a user-friendly interface on Google Glass to provide real-time feedback to athletes during training or competitions.</w:t>
+      </w:r>
+    </w:p>
+    <w:p>
+      <w:pPr>
+        <w:numPr>
+          <w:ilvl w:val="1"/>
+          <w:numId w:val="9"/>
+        </w:numPr>
+        <w:spacing w:after="0" w:line="360" w:lineRule="auto"/>
+        <w:jc w:val="both"/>
+        <w:textAlignment w:val="baseline"/>
+        <w:rPr>
+          <w:rFonts w:ascii="Times New Roman" w:eastAsia="Times New Roman" w:hAnsi="Times New Roman" w:cs="Times New Roman"/>
+          <w:color w:val="000000"/>
+          <w:sz w:val="24"/>
+          <w:szCs w:val="24"/>
+        </w:rPr>
+      </w:pPr>
+      <w:r>
+        <w:rPr>
+          <w:rFonts w:ascii="Times New Roman" w:eastAsia="Times New Roman" w:hAnsi="Times New Roman" w:cs="Times New Roman"/>
+          <w:color w:val="000000"/>
+          <w:sz w:val="24"/>
+          <w:szCs w:val="24"/>
+        </w:rPr>
+        <w:t>Display performance metrics, technique tips, and pacing information.</w:t>
+      </w:r>
+    </w:p>
+    <w:p>
+      <w:pPr>
+        <w:numPr>
+          <w:ilvl w:val="0"/>
+          <w:numId w:val="9"/>
+        </w:numPr>
+        <w:spacing w:after="0" w:line="360" w:lineRule="auto"/>
+        <w:jc w:val="both"/>
+        <w:textAlignment w:val="baseline"/>
+        <w:rPr>
+          <w:rFonts w:ascii="Times New Roman" w:eastAsia="Times New Roman" w:hAnsi="Times New Roman" w:cs="Times New Roman"/>
+          <w:color w:val="000000"/>
+          <w:sz w:val="24"/>
+          <w:szCs w:val="24"/>
+        </w:rPr>
+      </w:pPr>
+      <w:r>
+        <w:rPr>
+          <w:rFonts w:ascii="Times New Roman" w:eastAsia="Times New Roman" w:hAnsi="Times New Roman" w:cs="Times New Roman"/>
+          <w:color w:val="000000"/>
+          <w:sz w:val="24"/>
+          <w:szCs w:val="24"/>
+        </w:rPr>
+        <w:t>Post-Activity Analysis:</w:t>
+      </w:r>
+    </w:p>
+    <w:p>
+      <w:pPr>
+        <w:numPr>
+          <w:ilvl w:val="1"/>
+          <w:numId w:val="9"/>
+        </w:numPr>
+        <w:spacing w:after="0" w:line="360" w:lineRule="auto"/>
+        <w:jc w:val="both"/>
+        <w:textAlignment w:val="baseline"/>
+        <w:rPr>
+          <w:rFonts w:ascii="Times New Roman" w:eastAsia="Times New Roman" w:hAnsi="Times New Roman" w:cs="Times New Roman"/>
+          <w:color w:val="000000"/>
+          <w:sz w:val="24"/>
+          <w:szCs w:val="24"/>
+        </w:rPr>
+      </w:pPr>
+      <w:r>
+        <w:rPr>
+          <w:rFonts w:ascii="Times New Roman" w:eastAsia="Times New Roman" w:hAnsi="Times New Roman" w:cs="Times New Roman"/>
+          <w:color w:val="000000"/>
+          <w:sz w:val="24"/>
+          <w:szCs w:val="24"/>
+        </w:rPr>
+        <w:t>Store and process historical data to offer comprehensive post-activity analysis.</w:t>
+      </w:r>
+    </w:p>
+    <w:p>
+      <w:pPr>
+        <w:numPr>
+          <w:ilvl w:val="1"/>
+          <w:numId w:val="9"/>
+        </w:numPr>
+        <w:spacing w:after="0" w:line="360" w:lineRule="auto"/>
+        <w:jc w:val="both"/>
+        <w:textAlignment w:val="baseline"/>
+        <w:rPr>
+          <w:rFonts w:ascii="Times New Roman" w:eastAsia="Times New Roman" w:hAnsi="Times New Roman" w:cs="Times New Roman"/>
+          <w:color w:val="000000"/>
+          <w:sz w:val="24"/>
+          <w:szCs w:val="24"/>
+        </w:rPr>
+      </w:pPr>
+      <w:r>
+        <w:rPr>
+          <w:rFonts w:ascii="Times New Roman" w:eastAsia="Times New Roman" w:hAnsi="Times New Roman" w:cs="Times New Roman"/>
+          <w:color w:val="000000"/>
+          <w:sz w:val="24"/>
+          <w:szCs w:val="24"/>
+        </w:rPr>
+        <w:t>Generate reports and insights that highlight trends, improvements, and areas for development.</w:t>
+      </w:r>
+    </w:p>
+    <w:p>
+      <w:pPr>
+        <w:numPr>
+          <w:ilvl w:val="0"/>
+          <w:numId w:val="9"/>
+        </w:numPr>
+        <w:spacing w:after="0" w:line="360" w:lineRule="auto"/>
+        <w:jc w:val="both"/>
+        <w:textAlignment w:val="baseline"/>
+        <w:rPr>
+          <w:rFonts w:ascii="Times New Roman" w:eastAsia="Times New Roman" w:hAnsi="Times New Roman" w:cs="Times New Roman"/>
+          <w:color w:val="000000"/>
+          <w:sz w:val="24"/>
+          <w:szCs w:val="24"/>
+        </w:rPr>
+      </w:pPr>
+      <w:r>
+        <w:rPr>
+          <w:rFonts w:ascii="Times New Roman" w:eastAsia="Times New Roman" w:hAnsi="Times New Roman" w:cs="Times New Roman"/>
+          <w:color w:val="000000"/>
+          <w:sz w:val="24"/>
+          <w:szCs w:val="24"/>
+        </w:rPr>
+        <w:t>Machine Learning:</w:t>
+      </w:r>
+    </w:p>
+    <w:p>
+      <w:pPr>
+        <w:numPr>
+          <w:ilvl w:val="1"/>
+          <w:numId w:val="9"/>
+        </w:numPr>
+        <w:spacing w:after="0" w:line="360" w:lineRule="auto"/>
+        <w:jc w:val="both"/>
+        <w:textAlignment w:val="baseline"/>
+        <w:rPr>
+          <w:rFonts w:ascii="Times New Roman" w:eastAsia="Times New Roman" w:hAnsi="Times New Roman" w:cs="Times New Roman"/>
+          <w:color w:val="000000"/>
+          <w:sz w:val="24"/>
+          <w:szCs w:val="24"/>
+        </w:rPr>
+      </w:pPr>
+      <w:r>
+        <w:rPr>
+          <w:rFonts w:ascii="Times New Roman" w:eastAsia="Times New Roman" w:hAnsi="Times New Roman" w:cs="Times New Roman"/>
+          <w:color w:val="000000"/>
+          <w:sz w:val="24"/>
+          <w:szCs w:val="24"/>
+        </w:rPr>
+        <w:t>Implement machine learning models to predict performance and identify patterns.</w:t>
+      </w:r>
+    </w:p>
+    <w:p>
+      <w:pPr>
+        <w:numPr>
+          <w:ilvl w:val="1"/>
+          <w:numId w:val="9"/>
+        </w:numPr>
+        <w:spacing w:after="0" w:line="360" w:lineRule="auto"/>
+        <w:jc w:val="both"/>
+        <w:textAlignment w:val="baseline"/>
+        <w:rPr>
+          <w:rFonts w:ascii="Times New Roman" w:eastAsia="Times New Roman" w:hAnsi="Times New Roman" w:cs="Times New Roman"/>
+          <w:color w:val="000000"/>
+          <w:sz w:val="24"/>
+          <w:szCs w:val="24"/>
+        </w:rPr>
+      </w:pPr>
+      <w:r>
+        <w:rPr>
+          <w:rFonts w:ascii="Times New Roman" w:eastAsia="Times New Roman" w:hAnsi="Times New Roman" w:cs="Times New Roman"/>
+          <w:color w:val="000000"/>
+          <w:sz w:val="24"/>
+          <w:szCs w:val="24"/>
+        </w:rPr>
+        <w:t>For example, predict fatigue levels or injury risk based on sensor data and historical information.</w:t>
+      </w:r>
+    </w:p>
+    <w:p>
+      <w:pPr>
+        <w:numPr>
+          <w:ilvl w:val="1"/>
+          <w:numId w:val="9"/>
+        </w:numPr>
+        <w:spacing w:after="0" w:line="360" w:lineRule="auto"/>
+        <w:jc w:val="both"/>
+        <w:textAlignment w:val="baseline"/>
+        <w:rPr>
+          <w:rFonts w:ascii="Times New Roman" w:eastAsia="Times New Roman" w:hAnsi="Times New Roman" w:cs="Times New Roman"/>
+          <w:color w:val="000000"/>
+          <w:sz w:val="24"/>
+          <w:szCs w:val="24"/>
+        </w:rPr>
+      </w:pPr>
+    </w:p>
+    <w:p>
+      <w:pPr>
+        <w:numPr>
+          <w:ilvl w:val="0"/>
+          <w:numId w:val="9"/>
+        </w:numPr>
+        <w:spacing w:after="0" w:line="360" w:lineRule="auto"/>
+        <w:jc w:val="both"/>
+        <w:textAlignment w:val="baseline"/>
+        <w:rPr>
+          <w:rFonts w:ascii="Times New Roman" w:eastAsia="Times New Roman" w:hAnsi="Times New Roman" w:cs="Times New Roman"/>
+          <w:color w:val="000000"/>
+          <w:sz w:val="24"/>
+          <w:szCs w:val="24"/>
+        </w:rPr>
+      </w:pPr>
+      <w:r>
+        <w:rPr>
+          <w:rFonts w:ascii="Times New Roman" w:eastAsia="Times New Roman" w:hAnsi="Times New Roman" w:cs="Times New Roman"/>
+          <w:color w:val="000000"/>
+          <w:sz w:val="24"/>
+          <w:szCs w:val="24"/>
+        </w:rPr>
+        <w:lastRenderedPageBreak/>
+        <w:t>Customization for Sports:</w:t>
+      </w:r>
+    </w:p>
+    <w:p>
+      <w:pPr>
+        <w:numPr>
+          <w:ilvl w:val="1"/>
+          <w:numId w:val="9"/>
+        </w:numPr>
+        <w:spacing w:after="0" w:line="360" w:lineRule="auto"/>
+        <w:jc w:val="both"/>
+        <w:textAlignment w:val="baseline"/>
+        <w:rPr>
+          <w:rFonts w:ascii="Times New Roman" w:eastAsia="Times New Roman" w:hAnsi="Times New Roman" w:cs="Times New Roman"/>
+          <w:color w:val="000000"/>
+          <w:sz w:val="24"/>
+          <w:szCs w:val="24"/>
+        </w:rPr>
+      </w:pPr>
+      <w:r>
+        <w:rPr>
+          <w:rFonts w:ascii="Times New Roman" w:eastAsia="Times New Roman" w:hAnsi="Times New Roman" w:cs="Times New Roman"/>
+          <w:color w:val="000000"/>
+          <w:sz w:val="24"/>
+          <w:szCs w:val="24"/>
+        </w:rPr>
+        <w:t>Customize the solution for various sports, allowing users to select the sport they are participating in to receive tailored feedback.</w:t>
+      </w:r>
+    </w:p>
+    <w:p>
+      <w:pPr>
+        <w:numPr>
+          <w:ilvl w:val="0"/>
+          <w:numId w:val="9"/>
+        </w:numPr>
+        <w:spacing w:after="0" w:line="360" w:lineRule="auto"/>
+        <w:jc w:val="both"/>
+        <w:textAlignment w:val="baseline"/>
+        <w:rPr>
+          <w:rFonts w:ascii="Times New Roman" w:eastAsia="Times New Roman" w:hAnsi="Times New Roman" w:cs="Times New Roman"/>
+          <w:color w:val="000000"/>
+          <w:sz w:val="24"/>
+          <w:szCs w:val="24"/>
+        </w:rPr>
+      </w:pPr>
+      <w:r>
+        <w:rPr>
+          <w:rFonts w:ascii="Times New Roman" w:eastAsia="Times New Roman" w:hAnsi="Times New Roman" w:cs="Times New Roman"/>
+          <w:color w:val="000000"/>
+          <w:sz w:val="24"/>
+          <w:szCs w:val="24"/>
+        </w:rPr>
+        <w:t>Data Privacy and Compliance:</w:t>
+      </w:r>
+    </w:p>
+    <w:p>
+      <w:pPr>
+        <w:numPr>
+          <w:ilvl w:val="1"/>
+          <w:numId w:val="9"/>
+        </w:numPr>
+        <w:spacing w:after="0" w:line="360" w:lineRule="auto"/>
+        <w:jc w:val="both"/>
+        <w:textAlignment w:val="baseline"/>
+        <w:rPr>
+          <w:rFonts w:ascii="Times New Roman" w:eastAsia="Times New Roman" w:hAnsi="Times New Roman" w:cs="Times New Roman"/>
+          <w:color w:val="000000"/>
+          <w:sz w:val="24"/>
+          <w:szCs w:val="24"/>
+        </w:rPr>
+      </w:pPr>
+      <w:r>
+        <w:rPr>
+          <w:rFonts w:ascii="Times New Roman" w:eastAsia="Times New Roman" w:hAnsi="Times New Roman" w:cs="Times New Roman"/>
+          <w:color w:val="000000"/>
+          <w:sz w:val="24"/>
+          <w:szCs w:val="24"/>
+        </w:rPr>
+        <w:t>Implement strict data privacy measures to protect user data.</w:t>
+      </w:r>
+    </w:p>
+    <w:p>
+      <w:pPr>
+        <w:numPr>
+          <w:ilvl w:val="1"/>
+          <w:numId w:val="9"/>
+        </w:numPr>
+        <w:spacing w:after="0" w:line="360" w:lineRule="auto"/>
+        <w:jc w:val="both"/>
+        <w:textAlignment w:val="baseline"/>
+        <w:rPr>
+          <w:rFonts w:ascii="Times New Roman" w:eastAsia="Times New Roman" w:hAnsi="Times New Roman" w:cs="Times New Roman"/>
+          <w:color w:val="000000"/>
+          <w:sz w:val="24"/>
+          <w:szCs w:val="24"/>
+        </w:rPr>
+      </w:pPr>
+      <w:r>
+        <w:rPr>
+          <w:rFonts w:ascii="Times New Roman" w:eastAsia="Times New Roman" w:hAnsi="Times New Roman" w:cs="Times New Roman"/>
+          <w:color w:val="000000"/>
+          <w:sz w:val="24"/>
+          <w:szCs w:val="24"/>
+        </w:rPr>
+        <w:t>Ensure compliance with relevant data protection regulations.</w:t>
+      </w:r>
+    </w:p>
+    <w:p>
+      <w:pPr>
+        <w:numPr>
+          <w:ilvl w:val="0"/>
+          <w:numId w:val="9"/>
+        </w:numPr>
+        <w:spacing w:after="0" w:line="360" w:lineRule="auto"/>
+        <w:jc w:val="both"/>
+        <w:textAlignment w:val="baseline"/>
+        <w:rPr>
+          <w:rFonts w:ascii="Times New Roman" w:eastAsia="Times New Roman" w:hAnsi="Times New Roman" w:cs="Times New Roman"/>
+          <w:color w:val="000000"/>
+          <w:sz w:val="24"/>
+          <w:szCs w:val="24"/>
+        </w:rPr>
+      </w:pPr>
+      <w:r>
+        <w:rPr>
+          <w:rFonts w:ascii="Times New Roman" w:eastAsia="Times New Roman" w:hAnsi="Times New Roman" w:cs="Times New Roman"/>
+          <w:color w:val="000000"/>
+          <w:sz w:val="24"/>
+          <w:szCs w:val="24"/>
+        </w:rPr>
+        <w:t>Integration with Coaching Tools:</w:t>
+      </w:r>
+    </w:p>
+    <w:p>
+      <w:pPr>
+        <w:numPr>
+          <w:ilvl w:val="1"/>
+          <w:numId w:val="9"/>
+        </w:numPr>
+        <w:spacing w:after="0" w:line="360" w:lineRule="auto"/>
+        <w:jc w:val="both"/>
+        <w:textAlignment w:val="baseline"/>
+        <w:rPr>
+          <w:rFonts w:ascii="Times New Roman" w:eastAsia="Times New Roman" w:hAnsi="Times New Roman" w:cs="Times New Roman"/>
+          <w:color w:val="000000"/>
+          <w:sz w:val="24"/>
+          <w:szCs w:val="24"/>
+        </w:rPr>
+      </w:pPr>
+      <w:r>
+        <w:rPr>
+          <w:rFonts w:ascii="Times New Roman" w:eastAsia="Times New Roman" w:hAnsi="Times New Roman" w:cs="Times New Roman"/>
+          <w:color w:val="000000"/>
+          <w:sz w:val="24"/>
+          <w:szCs w:val="24"/>
+        </w:rPr>
+        <w:t>Integrate the solution with coaching platforms or other sports technology tools to provide a holistic approach to training and performance improvement.</w:t>
+      </w:r>
+    </w:p>
+    <w:p>
+      <w:pPr>
+        <w:numPr>
+          <w:ilvl w:val="0"/>
+          <w:numId w:val="9"/>
+        </w:numPr>
+        <w:spacing w:after="0" w:line="360" w:lineRule="auto"/>
+        <w:jc w:val="both"/>
+        <w:textAlignment w:val="baseline"/>
+        <w:rPr>
+          <w:rFonts w:ascii="Times New Roman" w:eastAsia="Times New Roman" w:hAnsi="Times New Roman" w:cs="Times New Roman"/>
+          <w:color w:val="000000"/>
+          <w:sz w:val="24"/>
+          <w:szCs w:val="24"/>
+        </w:rPr>
+      </w:pPr>
+      <w:r>
+        <w:rPr>
+          <w:rFonts w:ascii="Times New Roman" w:eastAsia="Times New Roman" w:hAnsi="Times New Roman" w:cs="Times New Roman"/>
+          <w:color w:val="000000"/>
+          <w:sz w:val="24"/>
+          <w:szCs w:val="24"/>
+        </w:rPr>
+        <w:t>User Testing and Feedback:</w:t>
+      </w:r>
+    </w:p>
+    <w:p>
+      <w:pPr>
+        <w:numPr>
+          <w:ilvl w:val="1"/>
+          <w:numId w:val="9"/>
+        </w:numPr>
+        <w:spacing w:after="0" w:line="360" w:lineRule="auto"/>
+        <w:jc w:val="both"/>
+        <w:textAlignment w:val="baseline"/>
+        <w:rPr>
+          <w:rFonts w:ascii="Times New Roman" w:eastAsia="Times New Roman" w:hAnsi="Times New Roman" w:cs="Times New Roman"/>
+          <w:color w:val="000000"/>
+          <w:sz w:val="24"/>
+          <w:szCs w:val="24"/>
+        </w:rPr>
+      </w:pPr>
+      <w:r>
+        <w:rPr>
+          <w:rFonts w:ascii="Times New Roman" w:eastAsia="Times New Roman" w:hAnsi="Times New Roman" w:cs="Times New Roman"/>
+          <w:color w:val="000000"/>
+          <w:sz w:val="24"/>
+          <w:szCs w:val="24"/>
+        </w:rPr>
+        <w:t>Conduct extensive user testing with athletes and coaches to gather feedback and refine the system.</w:t>
+      </w:r>
+    </w:p>
+    <w:p>
+      <w:pPr>
+        <w:numPr>
+          <w:ilvl w:val="1"/>
+          <w:numId w:val="9"/>
+        </w:numPr>
+        <w:spacing w:after="0" w:line="360" w:lineRule="auto"/>
+        <w:jc w:val="both"/>
+        <w:textAlignment w:val="baseline"/>
+        <w:rPr>
+          <w:rFonts w:ascii="Times New Roman" w:eastAsia="Times New Roman" w:hAnsi="Times New Roman" w:cs="Times New Roman"/>
+          <w:color w:val="000000"/>
+          <w:sz w:val="24"/>
+          <w:szCs w:val="24"/>
+        </w:rPr>
+      </w:pPr>
+      <w:r>
+        <w:rPr>
+          <w:rFonts w:ascii="Times New Roman" w:eastAsia="Times New Roman" w:hAnsi="Times New Roman" w:cs="Times New Roman"/>
+          <w:color w:val="000000"/>
+          <w:sz w:val="24"/>
+          <w:szCs w:val="24"/>
+        </w:rPr>
+        <w:t>Continuously update and improve the solution based on user input.</w:t>
+      </w:r>
+    </w:p>
+    <w:p>
+      <w:pPr>
+        <w:numPr>
+          <w:ilvl w:val="0"/>
+          <w:numId w:val="9"/>
+        </w:numPr>
+        <w:spacing w:after="0" w:line="360" w:lineRule="auto"/>
+        <w:jc w:val="both"/>
+        <w:textAlignment w:val="baseline"/>
+        <w:rPr>
+          <w:rFonts w:ascii="Times New Roman" w:eastAsia="Times New Roman" w:hAnsi="Times New Roman" w:cs="Times New Roman"/>
+          <w:color w:val="000000"/>
+          <w:sz w:val="24"/>
+          <w:szCs w:val="24"/>
+        </w:rPr>
+      </w:pPr>
+      <w:r>
+        <w:rPr>
+          <w:rFonts w:ascii="Times New Roman" w:eastAsia="Times New Roman" w:hAnsi="Times New Roman" w:cs="Times New Roman"/>
+          <w:color w:val="000000"/>
+          <w:sz w:val="24"/>
+          <w:szCs w:val="24"/>
+        </w:rPr>
+        <w:t>Scalability and Accessibility:</w:t>
+      </w:r>
+    </w:p>
+    <w:p>
+      <w:pPr>
+        <w:numPr>
+          <w:ilvl w:val="1"/>
+          <w:numId w:val="9"/>
+        </w:numPr>
+        <w:spacing w:after="0" w:line="360" w:lineRule="auto"/>
+        <w:jc w:val="both"/>
+        <w:textAlignment w:val="baseline"/>
+        <w:rPr>
+          <w:rFonts w:ascii="Times New Roman" w:eastAsia="Times New Roman" w:hAnsi="Times New Roman" w:cs="Times New Roman"/>
+          <w:color w:val="000000"/>
+          <w:sz w:val="24"/>
+          <w:szCs w:val="24"/>
+        </w:rPr>
+      </w:pPr>
+      <w:r>
+        <w:rPr>
+          <w:rFonts w:ascii="Times New Roman" w:eastAsia="Times New Roman" w:hAnsi="Times New Roman" w:cs="Times New Roman"/>
+          <w:color w:val="000000"/>
+          <w:sz w:val="24"/>
+          <w:szCs w:val="24"/>
+        </w:rPr>
+        <w:t>Ensure that the solution can scale to accommodate various levels of athletes, from amateurs to professionals.</w:t>
+      </w:r>
+    </w:p>
+    <w:p>
+      <w:pPr>
+        <w:numPr>
+          <w:ilvl w:val="1"/>
+          <w:numId w:val="9"/>
+        </w:numPr>
+        <w:spacing w:after="300" w:line="360" w:lineRule="auto"/>
+        <w:jc w:val="both"/>
+        <w:textAlignment w:val="baseline"/>
+        <w:rPr>
+          <w:rFonts w:ascii="Arial" w:eastAsia="Times New Roman" w:hAnsi="Arial" w:cs="Arial"/>
+          <w:color w:val="000000"/>
+          <w:sz w:val="24"/>
+          <w:szCs w:val="24"/>
+        </w:rPr>
+      </w:pPr>
+      <w:r>
+        <w:rPr>
+          <w:rFonts w:ascii="Times New Roman" w:eastAsia="Times New Roman" w:hAnsi="Times New Roman" w:cs="Times New Roman"/>
+          <w:color w:val="000000"/>
+          <w:sz w:val="24"/>
+          <w:szCs w:val="24"/>
+        </w:rPr>
+        <w:t>Make the technology accessible and affordable to a wide range of users</w:t>
+      </w:r>
+      <w:r>
+        <w:rPr>
+          <w:rFonts w:ascii="Arial" w:eastAsia="Times New Roman" w:hAnsi="Arial" w:cs="Arial"/>
+          <w:color w:val="000000"/>
+          <w:sz w:val="24"/>
+          <w:szCs w:val="24"/>
+        </w:rPr>
+        <w:t>.</w:t>
+      </w:r>
+    </w:p>
+    <w:p>
+      <w:pPr>
+        <w:rPr>
+          <w:rFonts w:ascii="Times New Roman" w:hAnsi="Times New Roman" w:cs="Times New Roman"/>
+          <w:sz w:val="24"/>
+          <w:szCs w:val="24"/>
+        </w:rPr>
+      </w:pPr>
+    </w:p>
+    <w:p>
+      <w:pPr>
+        <w:jc w:val="both"/>
+        <w:rPr>
+          <w:rFonts w:ascii="Times New Roman" w:hAnsi="Times New Roman" w:cs="Times New Roman"/>
+          <w:sz w:val="24"/>
+          <w:szCs w:val="24"/>
+        </w:rPr>
+      </w:pPr>
+    </w:p>
+    <w:p>
+      <w:r>
+        <w:br w:type="page"/>
+      </w:r>
+    </w:p>
+    <w:p>
+      <w:pPr>
+        <w:pStyle w:val="Heading5"/>
+        <w:rPr>
+          <w:rFonts w:ascii="Times New Roman" w:hAnsi="Times New Roman" w:cs="Times New Roman"/>
+          <w:b/>
+          <w:sz w:val="24"/>
+          <w:szCs w:val="24"/>
+        </w:rPr>
+      </w:pPr>
+      <w:r>
+        <w:rPr>
+          <w:rFonts w:ascii="Times New Roman" w:hAnsi="Times New Roman" w:cs="Times New Roman"/>
+          <w:b/>
+          <w:sz w:val="24"/>
+          <w:szCs w:val="24"/>
+        </w:rPr>
+        <w:lastRenderedPageBreak/>
+        <w:t>Data Collection</w:t>
+      </w:r>
+    </w:p>
+    <w:p>
+      <w:pPr>
+        <w:pStyle w:val="ListParagraph"/>
+        <w:numPr>
+          <w:ilvl w:val="0"/>
+          <w:numId w:val="11"/>
+        </w:numPr>
+        <w:spacing w:line="360" w:lineRule="auto"/>
+        <w:jc w:val="both"/>
+        <w:rPr>
+          <w:rFonts w:ascii="Times New Roman" w:hAnsi="Times New Roman" w:cs="Times New Roman"/>
+          <w:sz w:val="24"/>
+        </w:rPr>
+      </w:pPr>
+      <w:r>
+        <w:rPr>
+          <w:rFonts w:ascii="Times New Roman" w:hAnsi="Times New Roman" w:cs="Times New Roman"/>
+          <w:sz w:val="24"/>
+        </w:rPr>
+        <w:t>The data is collected for 17 users in two different sessions for training and testing.</w:t>
+      </w:r>
+    </w:p>
+    <w:p>
+      <w:pPr>
+        <w:pStyle w:val="ListParagraph"/>
+        <w:numPr>
+          <w:ilvl w:val="0"/>
+          <w:numId w:val="11"/>
+        </w:numPr>
+        <w:spacing w:line="360" w:lineRule="auto"/>
+        <w:jc w:val="both"/>
+        <w:rPr>
+          <w:rFonts w:ascii="Times New Roman" w:hAnsi="Times New Roman" w:cs="Times New Roman"/>
+          <w:sz w:val="24"/>
+        </w:rPr>
+      </w:pPr>
+      <w:r>
+        <w:rPr>
+          <w:rFonts w:ascii="Times New Roman" w:hAnsi="Times New Roman" w:cs="Times New Roman"/>
+          <w:sz w:val="24"/>
+        </w:rPr>
+        <w:t>All the training data is placed in “Training Data” folder and the testing data is placed in “Testing Data” folder.</w:t>
+      </w:r>
+    </w:p>
+    <w:p>
+      <w:pPr>
+        <w:pStyle w:val="ListParagraph"/>
+        <w:numPr>
+          <w:ilvl w:val="0"/>
+          <w:numId w:val="11"/>
+        </w:numPr>
+        <w:spacing w:line="360" w:lineRule="auto"/>
+        <w:jc w:val="both"/>
+        <w:rPr>
+          <w:rFonts w:ascii="Times New Roman" w:hAnsi="Times New Roman" w:cs="Times New Roman"/>
+          <w:sz w:val="24"/>
+          <w:szCs w:val="24"/>
+        </w:rPr>
+      </w:pPr>
+      <w:r>
+        <w:rPr>
+          <w:rFonts w:ascii="Times New Roman" w:hAnsi="Times New Roman" w:cs="Times New Roman"/>
+          <w:sz w:val="24"/>
+        </w:rPr>
+        <w:t>Both the folders have sub-folders, one for each participant’s data</w:t>
+      </w:r>
+    </w:p>
+    <w:p>
+      <w:pPr>
+        <w:spacing w:line="360" w:lineRule="auto"/>
+        <w:jc w:val="both"/>
+        <w:rPr>
+          <w:sz w:val="24"/>
+        </w:rPr>
+      </w:pPr>
+      <w:r>
+        <w:rPr>
+          <w:rFonts w:ascii="Times New Roman" w:hAnsi="Times New Roman" w:cs="Times New Roman"/>
+          <w:sz w:val="24"/>
+        </w:rPr>
+        <w:t xml:space="preserve">Data is collected from Google glass and is arranged in each </w:t>
+      </w:r>
+      <w:r>
+        <w:rPr>
+          <w:rFonts w:ascii="Times New Roman" w:hAnsi="Times New Roman" w:cs="Times New Roman"/>
+          <w:sz w:val="24"/>
+        </w:rPr>
+        <w:t>participant’s</w:t>
+      </w:r>
+      <w:r>
+        <w:rPr>
+          <w:rFonts w:ascii="Times New Roman" w:hAnsi="Times New Roman" w:cs="Times New Roman"/>
+          <w:sz w:val="24"/>
+        </w:rPr>
+        <w:t xml:space="preserve"> folder as follows</w:t>
+      </w:r>
+      <w:r>
+        <w:rPr>
+          <w:sz w:val="24"/>
+        </w:rPr>
+        <w:t>:</w:t>
+      </w:r>
+    </w:p>
+    <w:p>
+      <w:pPr>
+        <w:spacing w:after="0"/>
+        <w:rPr>
+          <w:i/>
+          <w:sz w:val="24"/>
+          <w:u w:val="single"/>
+        </w:rPr>
+      </w:pPr>
+      <w:r>
+        <w:rPr>
+          <w:i/>
+          <w:sz w:val="24"/>
+          <w:u w:val="single"/>
+        </w:rPr>
+        <w:t>Google Glass:</w:t>
+      </w:r>
+    </w:p>
+    <w:p>
+      <w:pPr>
+        <w:pStyle w:val="ListParagraph"/>
+        <w:numPr>
+          <w:ilvl w:val="0"/>
+          <w:numId w:val="12"/>
+        </w:numPr>
+        <w:spacing w:line="360" w:lineRule="auto"/>
+        <w:ind w:left="634"/>
+        <w:jc w:val="both"/>
+        <w:rPr>
+          <w:rFonts w:ascii="Times New Roman" w:hAnsi="Times New Roman" w:cs="Times New Roman"/>
+          <w:sz w:val="24"/>
+        </w:rPr>
+      </w:pPr>
+      <w:r>
+        <w:rPr>
+          <w:rFonts w:ascii="Times New Roman" w:hAnsi="Times New Roman" w:cs="Times New Roman"/>
+          <w:sz w:val="24"/>
+        </w:rPr>
+        <w:t>“accelData.txt” – contains Accelerometer readings from google glass</w:t>
+      </w:r>
+      <w:r>
+        <w:rPr>
+          <w:rFonts w:ascii="Times New Roman" w:hAnsi="Times New Roman" w:cs="Times New Roman"/>
+          <w:sz w:val="24"/>
+        </w:rPr>
+        <w:t>.</w:t>
+      </w:r>
+    </w:p>
+    <w:p>
+      <w:pPr>
+        <w:pStyle w:val="ListParagraph"/>
+        <w:numPr>
+          <w:ilvl w:val="0"/>
+          <w:numId w:val="12"/>
+        </w:numPr>
+        <w:spacing w:line="360" w:lineRule="auto"/>
+        <w:ind w:left="634"/>
+        <w:jc w:val="both"/>
+        <w:rPr>
+          <w:rFonts w:ascii="Times New Roman" w:hAnsi="Times New Roman" w:cs="Times New Roman"/>
+          <w:sz w:val="24"/>
+        </w:rPr>
+      </w:pPr>
+      <w:r>
+        <w:rPr>
+          <w:rFonts w:ascii="Times New Roman" w:hAnsi="Times New Roman" w:cs="Times New Roman"/>
+          <w:sz w:val="24"/>
+        </w:rPr>
+        <w:t>“gyroData.txt” – contains Gyroscope readings from google glass.</w:t>
+      </w:r>
+    </w:p>
+    <w:p>
+      <w:pPr>
+        <w:pStyle w:val="ListParagraph"/>
+        <w:numPr>
+          <w:ilvl w:val="0"/>
+          <w:numId w:val="12"/>
+        </w:numPr>
+        <w:spacing w:line="360" w:lineRule="auto"/>
+        <w:ind w:left="634"/>
+        <w:jc w:val="both"/>
+        <w:rPr>
+          <w:rFonts w:ascii="Times New Roman" w:hAnsi="Times New Roman" w:cs="Times New Roman"/>
+          <w:sz w:val="24"/>
+        </w:rPr>
+      </w:pPr>
+      <w:r>
+        <w:rPr>
+          <w:rFonts w:ascii="Times New Roman" w:hAnsi="Times New Roman" w:cs="Times New Roman"/>
+          <w:sz w:val="24"/>
+        </w:rPr>
+        <w:t>“linearAccelData.txt” – contains Linear Accelerometer readings from google glass</w:t>
+      </w:r>
+      <w:r>
+        <w:rPr>
+          <w:rFonts w:ascii="Times New Roman" w:hAnsi="Times New Roman" w:cs="Times New Roman"/>
+          <w:color w:val="00B050"/>
+          <w:sz w:val="24"/>
+        </w:rPr>
+        <w:t>.</w:t>
+      </w:r>
+    </w:p>
+    <w:p>
+      <w:pPr>
+        <w:pStyle w:val="ListParagraph"/>
+        <w:numPr>
+          <w:ilvl w:val="0"/>
+          <w:numId w:val="12"/>
+        </w:numPr>
+        <w:spacing w:line="360" w:lineRule="auto"/>
+        <w:ind w:left="634"/>
+        <w:jc w:val="both"/>
+        <w:rPr>
+          <w:sz w:val="24"/>
+        </w:rPr>
+      </w:pPr>
+      <w:r>
+        <w:rPr>
+          <w:rFonts w:ascii="Times New Roman" w:hAnsi="Times New Roman" w:cs="Times New Roman"/>
+          <w:sz w:val="24"/>
+        </w:rPr>
+        <w:t>“magnetData.txt” – contains Magnetometer readings from google glass</w:t>
+      </w:r>
+      <w:r>
+        <w:rPr>
+          <w:sz w:val="24"/>
+        </w:rPr>
+        <w:t>.</w:t>
+      </w:r>
+    </w:p>
+    <w:p>
+      <w:pPr>
+        <w:spacing w:line="360" w:lineRule="auto"/>
+        <w:jc w:val="both"/>
+        <w:rPr>
+          <w:b/>
+          <w:sz w:val="24"/>
+        </w:rPr>
+      </w:pPr>
+      <w:r>
+        <w:rPr>
+          <w:rFonts w:ascii="Times New Roman" w:hAnsi="Times New Roman" w:cs="Times New Roman"/>
+          <w:sz w:val="24"/>
+        </w:rPr>
+        <w:t>The readings i</w:t>
       </w:r>
       <w:bookmarkStart w:id="0" w:name="_GoBack"/>
       <w:bookmarkEnd w:id="0"/>
-    </w:p>
-    <w:p>
-      <w:pPr>
-        <w:rPr>
-          <w:rFonts w:ascii="Times New Roman" w:hAnsi="Times New Roman" w:cs="Times New Roman"/>
-          <w:sz w:val="24"/>
-          <w:szCs w:val="24"/>
-        </w:rPr>
-      </w:pPr>
-    </w:p>
-    <w:p/>
-    <w:p>
-      <w:pPr>
-        <w:pStyle w:val="ListParagraph"/>
-      </w:pPr>
-    </w:p>
-    <w:p>
-      <w:pPr>
-        <w:jc w:val="both"/>
-        <w:rPr>
-          <w:rFonts w:ascii="Times New Roman" w:hAnsi="Times New Roman" w:cs="Times New Roman"/>
-          <w:sz w:val="24"/>
-          <w:szCs w:val="24"/>
-        </w:rPr>
-      </w:pPr>
-    </w:p>
-    <w:p>
-      <w:pPr>
-        <w:jc w:val="both"/>
-        <w:rPr>
-          <w:rFonts w:ascii="Times New Roman" w:hAnsi="Times New Roman" w:cs="Times New Roman"/>
-          <w:sz w:val="24"/>
-          <w:szCs w:val="24"/>
-        </w:rPr>
-      </w:pPr>
-      <w:r>
-        <w:rPr>
-          <w:rFonts w:ascii="Times New Roman" w:hAnsi="Times New Roman" w:cs="Times New Roman"/>
-          <w:sz w:val="24"/>
-          <w:szCs w:val="24"/>
-        </w:rPr>
-        <w:t>The problem for the sports performance tracking project is to classify the different activities performed by athletes using accelerometer and gyroscope readings from Google Glass and two smartphones placed in the front and back pockets. Specifically, the problem involves developing a machine learning model that can accurately identify the different activities, such as running, walking, jumping, or sitting, based on the sensor data collected from the devices. This problem can be framed as a supervised learning task, where the model is trained on labeled data from the training set and evaluated on the test set to measure its performance. The goal is to develop a robust and accurate model that can be used to track and analyze the sports performance of athletes in real-time, enabling coaches and trainers to provide personalized feedback and guidance to improve their performance.</w:t>
-      </w:r>
-    </w:p>
-    <w:p>
-      <w:pPr>
-        <w:jc w:val="both"/>
-        <w:rPr>
-          <w:rFonts w:ascii="Times New Roman" w:hAnsi="Times New Roman" w:cs="Times New Roman"/>
-          <w:sz w:val="24"/>
-          <w:szCs w:val="24"/>
-        </w:rPr>
-      </w:pPr>
-    </w:p>
-    <w:p>
-      <w:pPr>
-        <w:jc w:val="both"/>
-        <w:rPr>
-          <w:rFonts w:ascii="Times New Roman" w:hAnsi="Times New Roman" w:cs="Times New Roman"/>
-          <w:sz w:val="24"/>
-          <w:szCs w:val="24"/>
+      <w:r>
+        <w:rPr>
+          <w:rFonts w:ascii="Times New Roman" w:hAnsi="Times New Roman" w:cs="Times New Roman"/>
+          <w:sz w:val="24"/>
+        </w:rPr>
+        <w:t xml:space="preserve">n each of the above files are in the format: </w:t>
+      </w:r>
+      <w:r>
+        <w:rPr>
+          <w:rFonts w:ascii="Times New Roman" w:hAnsi="Times New Roman" w:cs="Times New Roman"/>
+          <w:b/>
+          <w:sz w:val="24"/>
+        </w:rPr>
+        <w:t>timestamp, x-axis value, y-axis value, z-axis value</w:t>
+      </w:r>
+      <w:r>
+        <w:rPr>
+          <w:b/>
+          <w:sz w:val="24"/>
+        </w:rPr>
+        <w:t>.</w:t>
+      </w:r>
+    </w:p>
+    <w:p>
+      <w:pPr>
+        <w:rPr>
+          <w:sz w:val="24"/>
         </w:rPr>
       </w:pPr>
     </w:p>
@@ -420,6 +1965,268 @@
     </w:lvl>
   </w:abstractNum>
   <w:abstractNum w:abstractNumId="1" w15:restartNumberingAfterBreak="0">
+    <w:nsid w:val="0B6C575A"/>
+    <w:multiLevelType w:val="multilevel"/>
+    <w:tmpl w:val="BAD06774"/>
+    <w:lvl w:ilvl="0">
+      <w:start w:val="1"/>
+      <w:numFmt w:val="bullet"/>
+      <w:lvlText w:val=""/>
+      <w:lvlJc w:val="left"/>
+      <w:pPr>
+        <w:tabs>
+          <w:tab w:val="num" w:pos="720"/>
+        </w:tabs>
+        <w:ind w:left="720" w:hanging="360"/>
+      </w:pPr>
+      <w:rPr>
+        <w:rFonts w:ascii="Symbol" w:hAnsi="Symbol" w:hint="default"/>
+        <w:sz w:val="20"/>
+      </w:rPr>
+    </w:lvl>
+    <w:lvl w:ilvl="1" w:tentative="1">
+      <w:start w:val="1"/>
+      <w:numFmt w:val="bullet"/>
+      <w:lvlText w:val="o"/>
+      <w:lvlJc w:val="left"/>
+      <w:pPr>
+        <w:tabs>
+          <w:tab w:val="num" w:pos="1440"/>
+        </w:tabs>
+        <w:ind w:left="1440" w:hanging="360"/>
+      </w:pPr>
+      <w:rPr>
+        <w:rFonts w:ascii="Courier New" w:hAnsi="Courier New" w:hint="default"/>
+        <w:sz w:val="20"/>
+      </w:rPr>
+    </w:lvl>
+    <w:lvl w:ilvl="2" w:tentative="1">
+      <w:start w:val="1"/>
+      <w:numFmt w:val="bullet"/>
+      <w:lvlText w:val=""/>
+      <w:lvlJc w:val="left"/>
+      <w:pPr>
+        <w:tabs>
+          <w:tab w:val="num" w:pos="2160"/>
+        </w:tabs>
+        <w:ind w:left="2160" w:hanging="360"/>
+      </w:pPr>
+      <w:rPr>
+        <w:rFonts w:ascii="Wingdings" w:hAnsi="Wingdings" w:hint="default"/>
+        <w:sz w:val="20"/>
+      </w:rPr>
+    </w:lvl>
+    <w:lvl w:ilvl="3" w:tentative="1">
+      <w:start w:val="1"/>
+      <w:numFmt w:val="bullet"/>
+      <w:lvlText w:val=""/>
+      <w:lvlJc w:val="left"/>
+      <w:pPr>
+        <w:tabs>
+          <w:tab w:val="num" w:pos="2880"/>
+        </w:tabs>
+        <w:ind w:left="2880" w:hanging="360"/>
+      </w:pPr>
+      <w:rPr>
+        <w:rFonts w:ascii="Wingdings" w:hAnsi="Wingdings" w:hint="default"/>
+        <w:sz w:val="20"/>
+      </w:rPr>
+    </w:lvl>
+    <w:lvl w:ilvl="4" w:tentative="1">
+      <w:start w:val="1"/>
+      <w:numFmt w:val="bullet"/>
+      <w:lvlText w:val=""/>
+      <w:lvlJc w:val="left"/>
+      <w:pPr>
+        <w:tabs>
+          <w:tab w:val="num" w:pos="3600"/>
+        </w:tabs>
+        <w:ind w:left="3600" w:hanging="360"/>
+      </w:pPr>
+      <w:rPr>
+        <w:rFonts w:ascii="Wingdings" w:hAnsi="Wingdings" w:hint="default"/>
+        <w:sz w:val="20"/>
+      </w:rPr>
+    </w:lvl>
+    <w:lvl w:ilvl="5" w:tentative="1">
+      <w:start w:val="1"/>
+      <w:numFmt w:val="bullet"/>
+      <w:lvlText w:val=""/>
+      <w:lvlJc w:val="left"/>
+      <w:pPr>
+        <w:tabs>
+          <w:tab w:val="num" w:pos="4320"/>
+        </w:tabs>
+        <w:ind w:left="4320" w:hanging="360"/>
+      </w:pPr>
+      <w:rPr>
+        <w:rFonts w:ascii="Wingdings" w:hAnsi="Wingdings" w:hint="default"/>
+        <w:sz w:val="20"/>
+      </w:rPr>
+    </w:lvl>
+    <w:lvl w:ilvl="6" w:tentative="1">
+      <w:start w:val="1"/>
+      <w:numFmt w:val="bullet"/>
+      <w:lvlText w:val=""/>
+      <w:lvlJc w:val="left"/>
+      <w:pPr>
+        <w:tabs>
+          <w:tab w:val="num" w:pos="5040"/>
+        </w:tabs>
+        <w:ind w:left="5040" w:hanging="360"/>
+      </w:pPr>
+      <w:rPr>
+        <w:rFonts w:ascii="Wingdings" w:hAnsi="Wingdings" w:hint="default"/>
+        <w:sz w:val="20"/>
+      </w:rPr>
+    </w:lvl>
+    <w:lvl w:ilvl="7" w:tentative="1">
+      <w:start w:val="1"/>
+      <w:numFmt w:val="bullet"/>
+      <w:lvlText w:val=""/>
+      <w:lvlJc w:val="left"/>
+      <w:pPr>
+        <w:tabs>
+          <w:tab w:val="num" w:pos="5760"/>
+        </w:tabs>
+        <w:ind w:left="5760" w:hanging="360"/>
+      </w:pPr>
+      <w:rPr>
+        <w:rFonts w:ascii="Wingdings" w:hAnsi="Wingdings" w:hint="default"/>
+        <w:sz w:val="20"/>
+      </w:rPr>
+    </w:lvl>
+    <w:lvl w:ilvl="8" w:tentative="1">
+      <w:start w:val="1"/>
+      <w:numFmt w:val="bullet"/>
+      <w:lvlText w:val=""/>
+      <w:lvlJc w:val="left"/>
+      <w:pPr>
+        <w:tabs>
+          <w:tab w:val="num" w:pos="6480"/>
+        </w:tabs>
+        <w:ind w:left="6480" w:hanging="360"/>
+      </w:pPr>
+      <w:rPr>
+        <w:rFonts w:ascii="Wingdings" w:hAnsi="Wingdings" w:hint="default"/>
+        <w:sz w:val="20"/>
+      </w:rPr>
+    </w:lvl>
+  </w:abstractNum>
+  <w:abstractNum w:abstractNumId="2" w15:restartNumberingAfterBreak="0">
+    <w:nsid w:val="17E71DBE"/>
+    <w:multiLevelType w:val="hybridMultilevel"/>
+    <w:tmpl w:val="948A1C64"/>
+    <w:lvl w:ilvl="0" w:tplc="04090001">
+      <w:start w:val="1"/>
+      <w:numFmt w:val="bullet"/>
+      <w:lvlText w:val=""/>
+      <w:lvlJc w:val="left"/>
+      <w:pPr>
+        <w:ind w:left="720" w:hanging="360"/>
+      </w:pPr>
+      <w:rPr>
+        <w:rFonts w:ascii="Symbol" w:hAnsi="Symbol" w:hint="default"/>
+      </w:rPr>
+    </w:lvl>
+    <w:lvl w:ilvl="1" w:tplc="04090003" w:tentative="1">
+      <w:start w:val="1"/>
+      <w:numFmt w:val="bullet"/>
+      <w:lvlText w:val="o"/>
+      <w:lvlJc w:val="left"/>
+      <w:pPr>
+        <w:ind w:left="1440" w:hanging="360"/>
+      </w:pPr>
+      <w:rPr>
+        <w:rFonts w:ascii="Courier New" w:hAnsi="Courier New" w:cs="Courier New" w:hint="default"/>
+      </w:rPr>
+    </w:lvl>
+    <w:lvl w:ilvl="2" w:tplc="04090005" w:tentative="1">
+      <w:start w:val="1"/>
+      <w:numFmt w:val="bullet"/>
+      <w:lvlText w:val=""/>
+      <w:lvlJc w:val="left"/>
+      <w:pPr>
+        <w:ind w:left="2160" w:hanging="360"/>
+      </w:pPr>
+      <w:rPr>
+        <w:rFonts w:ascii="Wingdings" w:hAnsi="Wingdings" w:hint="default"/>
+      </w:rPr>
+    </w:lvl>
+    <w:lvl w:ilvl="3" w:tplc="04090001" w:tentative="1">
+      <w:start w:val="1"/>
+      <w:numFmt w:val="bullet"/>
+      <w:lvlText w:val=""/>
+      <w:lvlJc w:val="left"/>
+      <w:pPr>
+        <w:ind w:left="2880" w:hanging="360"/>
+      </w:pPr>
+      <w:rPr>
+        <w:rFonts w:ascii="Symbol" w:hAnsi="Symbol" w:hint="default"/>
+      </w:rPr>
+    </w:lvl>
+    <w:lvl w:ilvl="4" w:tplc="04090003" w:tentative="1">
+      <w:start w:val="1"/>
+      <w:numFmt w:val="bullet"/>
+      <w:lvlText w:val="o"/>
+      <w:lvlJc w:val="left"/>
+      <w:pPr>
+        <w:ind w:left="3600" w:hanging="360"/>
+      </w:pPr>
+      <w:rPr>
+        <w:rFonts w:ascii="Courier New" w:hAnsi="Courier New" w:cs="Courier New" w:hint="default"/>
+      </w:rPr>
+    </w:lvl>
+    <w:lvl w:ilvl="5" w:tplc="04090005" w:tentative="1">
+      <w:start w:val="1"/>
+      <w:numFmt w:val="bullet"/>
+      <w:lvlText w:val=""/>
+      <w:lvlJc w:val="left"/>
+      <w:pPr>
+        <w:ind w:left="4320" w:hanging="360"/>
+      </w:pPr>
+      <w:rPr>
+        <w:rFonts w:ascii="Wingdings" w:hAnsi="Wingdings" w:hint="default"/>
+      </w:rPr>
+    </w:lvl>
+    <w:lvl w:ilvl="6" w:tplc="04090001" w:tentative="1">
+      <w:start w:val="1"/>
+      <w:numFmt w:val="bullet"/>
+      <w:lvlText w:val=""/>
+      <w:lvlJc w:val="left"/>
+      <w:pPr>
+        <w:ind w:left="5040" w:hanging="360"/>
+      </w:pPr>
+      <w:rPr>
+        <w:rFonts w:ascii="Symbol" w:hAnsi="Symbol" w:hint="default"/>
+      </w:rPr>
+    </w:lvl>
+    <w:lvl w:ilvl="7" w:tplc="04090003" w:tentative="1">
+      <w:start w:val="1"/>
+      <w:numFmt w:val="bullet"/>
+      <w:lvlText w:val="o"/>
+      <w:lvlJc w:val="left"/>
+      <w:pPr>
+        <w:ind w:left="5760" w:hanging="360"/>
+      </w:pPr>
+      <w:rPr>
+        <w:rFonts w:ascii="Courier New" w:hAnsi="Courier New" w:cs="Courier New" w:hint="default"/>
+      </w:rPr>
+    </w:lvl>
+    <w:lvl w:ilvl="8" w:tplc="04090005" w:tentative="1">
+      <w:start w:val="1"/>
+      <w:numFmt w:val="bullet"/>
+      <w:lvlText w:val=""/>
+      <w:lvlJc w:val="left"/>
+      <w:pPr>
+        <w:ind w:left="6480" w:hanging="360"/>
+      </w:pPr>
+      <w:rPr>
+        <w:rFonts w:ascii="Wingdings" w:hAnsi="Wingdings" w:hint="default"/>
+      </w:rPr>
+    </w:lvl>
+  </w:abstractNum>
+  <w:abstractNum w:abstractNumId="3" w15:restartNumberingAfterBreak="0">
     <w:nsid w:val="40F655F6"/>
     <w:multiLevelType w:val="hybridMultilevel"/>
     <w:tmpl w:val="2B3AC59C"/>
@@ -532,7 +2339,269 @@
       </w:rPr>
     </w:lvl>
   </w:abstractNum>
-  <w:abstractNum w:abstractNumId="2" w15:restartNumberingAfterBreak="0">
+  <w:abstractNum w:abstractNumId="4" w15:restartNumberingAfterBreak="0">
+    <w:nsid w:val="437B0D1F"/>
+    <w:multiLevelType w:val="multilevel"/>
+    <w:tmpl w:val="0FAED71E"/>
+    <w:lvl w:ilvl="0">
+      <w:start w:val="1"/>
+      <w:numFmt w:val="bullet"/>
+      <w:lvlText w:val=""/>
+      <w:lvlJc w:val="left"/>
+      <w:pPr>
+        <w:tabs>
+          <w:tab w:val="num" w:pos="720"/>
+        </w:tabs>
+        <w:ind w:left="720" w:hanging="360"/>
+      </w:pPr>
+      <w:rPr>
+        <w:rFonts w:ascii="Symbol" w:hAnsi="Symbol" w:hint="default"/>
+        <w:sz w:val="20"/>
+      </w:rPr>
+    </w:lvl>
+    <w:lvl w:ilvl="1">
+      <w:start w:val="1"/>
+      <w:numFmt w:val="bullet"/>
+      <w:lvlText w:val="o"/>
+      <w:lvlJc w:val="left"/>
+      <w:pPr>
+        <w:tabs>
+          <w:tab w:val="num" w:pos="1440"/>
+        </w:tabs>
+        <w:ind w:left="1440" w:hanging="360"/>
+      </w:pPr>
+      <w:rPr>
+        <w:rFonts w:ascii="Courier New" w:hAnsi="Courier New" w:hint="default"/>
+        <w:sz w:val="20"/>
+      </w:rPr>
+    </w:lvl>
+    <w:lvl w:ilvl="2" w:tentative="1">
+      <w:start w:val="1"/>
+      <w:numFmt w:val="bullet"/>
+      <w:lvlText w:val=""/>
+      <w:lvlJc w:val="left"/>
+      <w:pPr>
+        <w:tabs>
+          <w:tab w:val="num" w:pos="2160"/>
+        </w:tabs>
+        <w:ind w:left="2160" w:hanging="360"/>
+      </w:pPr>
+      <w:rPr>
+        <w:rFonts w:ascii="Wingdings" w:hAnsi="Wingdings" w:hint="default"/>
+        <w:sz w:val="20"/>
+      </w:rPr>
+    </w:lvl>
+    <w:lvl w:ilvl="3" w:tentative="1">
+      <w:start w:val="1"/>
+      <w:numFmt w:val="bullet"/>
+      <w:lvlText w:val=""/>
+      <w:lvlJc w:val="left"/>
+      <w:pPr>
+        <w:tabs>
+          <w:tab w:val="num" w:pos="2880"/>
+        </w:tabs>
+        <w:ind w:left="2880" w:hanging="360"/>
+      </w:pPr>
+      <w:rPr>
+        <w:rFonts w:ascii="Wingdings" w:hAnsi="Wingdings" w:hint="default"/>
+        <w:sz w:val="20"/>
+      </w:rPr>
+    </w:lvl>
+    <w:lvl w:ilvl="4" w:tentative="1">
+      <w:start w:val="1"/>
+      <w:numFmt w:val="bullet"/>
+      <w:lvlText w:val=""/>
+      <w:lvlJc w:val="left"/>
+      <w:pPr>
+        <w:tabs>
+          <w:tab w:val="num" w:pos="3600"/>
+        </w:tabs>
+        <w:ind w:left="3600" w:hanging="360"/>
+      </w:pPr>
+      <w:rPr>
+        <w:rFonts w:ascii="Wingdings" w:hAnsi="Wingdings" w:hint="default"/>
+        <w:sz w:val="20"/>
+      </w:rPr>
+    </w:lvl>
+    <w:lvl w:ilvl="5" w:tentative="1">
+      <w:start w:val="1"/>
+      <w:numFmt w:val="bullet"/>
+      <w:lvlText w:val=""/>
+      <w:lvlJc w:val="left"/>
+      <w:pPr>
+        <w:tabs>
+          <w:tab w:val="num" w:pos="4320"/>
+        </w:tabs>
+        <w:ind w:left="4320" w:hanging="360"/>
+      </w:pPr>
+      <w:rPr>
+        <w:rFonts w:ascii="Wingdings" w:hAnsi="Wingdings" w:hint="default"/>
+        <w:sz w:val="20"/>
+      </w:rPr>
+    </w:lvl>
+    <w:lvl w:ilvl="6" w:tentative="1">
+      <w:start w:val="1"/>
+      <w:numFmt w:val="bullet"/>
+      <w:lvlText w:val=""/>
+      <w:lvlJc w:val="left"/>
+      <w:pPr>
+        <w:tabs>
+          <w:tab w:val="num" w:pos="5040"/>
+        </w:tabs>
+        <w:ind w:left="5040" w:hanging="360"/>
+      </w:pPr>
+      <w:rPr>
+        <w:rFonts w:ascii="Wingdings" w:hAnsi="Wingdings" w:hint="default"/>
+        <w:sz w:val="20"/>
+      </w:rPr>
+    </w:lvl>
+    <w:lvl w:ilvl="7" w:tentative="1">
+      <w:start w:val="1"/>
+      <w:numFmt w:val="bullet"/>
+      <w:lvlText w:val=""/>
+      <w:lvlJc w:val="left"/>
+      <w:pPr>
+        <w:tabs>
+          <w:tab w:val="num" w:pos="5760"/>
+        </w:tabs>
+        <w:ind w:left="5760" w:hanging="360"/>
+      </w:pPr>
+      <w:rPr>
+        <w:rFonts w:ascii="Wingdings" w:hAnsi="Wingdings" w:hint="default"/>
+        <w:sz w:val="20"/>
+      </w:rPr>
+    </w:lvl>
+    <w:lvl w:ilvl="8" w:tentative="1">
+      <w:start w:val="1"/>
+      <w:numFmt w:val="bullet"/>
+      <w:lvlText w:val=""/>
+      <w:lvlJc w:val="left"/>
+      <w:pPr>
+        <w:tabs>
+          <w:tab w:val="num" w:pos="6480"/>
+        </w:tabs>
+        <w:ind w:left="6480" w:hanging="360"/>
+      </w:pPr>
+      <w:rPr>
+        <w:rFonts w:ascii="Wingdings" w:hAnsi="Wingdings" w:hint="default"/>
+        <w:sz w:val="20"/>
+      </w:rPr>
+    </w:lvl>
+  </w:abstractNum>
+  <w:abstractNum w:abstractNumId="5" w15:restartNumberingAfterBreak="0">
+    <w:nsid w:val="43E27C9B"/>
+    <w:multiLevelType w:val="hybridMultilevel"/>
+    <w:tmpl w:val="1EDAD7AC"/>
+    <w:lvl w:ilvl="0" w:tplc="04090001">
+      <w:start w:val="1"/>
+      <w:numFmt w:val="bullet"/>
+      <w:lvlText w:val=""/>
+      <w:lvlJc w:val="left"/>
+      <w:pPr>
+        <w:ind w:left="720" w:hanging="360"/>
+      </w:pPr>
+      <w:rPr>
+        <w:rFonts w:ascii="Symbol" w:hAnsi="Symbol" w:hint="default"/>
+      </w:rPr>
+    </w:lvl>
+    <w:lvl w:ilvl="1" w:tplc="04090003" w:tentative="1">
+      <w:start w:val="1"/>
+      <w:numFmt w:val="bullet"/>
+      <w:lvlText w:val="o"/>
+      <w:lvlJc w:val="left"/>
+      <w:pPr>
+        <w:ind w:left="1440" w:hanging="360"/>
+      </w:pPr>
+      <w:rPr>
+        <w:rFonts w:ascii="Courier New" w:hAnsi="Courier New" w:cs="Courier New" w:hint="default"/>
+      </w:rPr>
+    </w:lvl>
+    <w:lvl w:ilvl="2" w:tplc="04090005" w:tentative="1">
+      <w:start w:val="1"/>
+      <w:numFmt w:val="bullet"/>
+      <w:lvlText w:val=""/>
+      <w:lvlJc w:val="left"/>
+      <w:pPr>
+        <w:ind w:left="2160" w:hanging="360"/>
+      </w:pPr>
+      <w:rPr>
+        <w:rFonts w:ascii="Wingdings" w:hAnsi="Wingdings" w:hint="default"/>
+      </w:rPr>
+    </w:lvl>
+    <w:lvl w:ilvl="3" w:tplc="04090001" w:tentative="1">
+      <w:start w:val="1"/>
+      <w:numFmt w:val="bullet"/>
+      <w:lvlText w:val=""/>
+      <w:lvlJc w:val="left"/>
+      <w:pPr>
+        <w:ind w:left="2880" w:hanging="360"/>
+      </w:pPr>
+      <w:rPr>
+        <w:rFonts w:ascii="Symbol" w:hAnsi="Symbol" w:hint="default"/>
+      </w:rPr>
+    </w:lvl>
+    <w:lvl w:ilvl="4" w:tplc="04090003" w:tentative="1">
+      <w:start w:val="1"/>
+      <w:numFmt w:val="bullet"/>
+      <w:lvlText w:val="o"/>
+      <w:lvlJc w:val="left"/>
+      <w:pPr>
+        <w:ind w:left="3600" w:hanging="360"/>
+      </w:pPr>
+      <w:rPr>
+        <w:rFonts w:ascii="Courier New" w:hAnsi="Courier New" w:cs="Courier New" w:hint="default"/>
+      </w:rPr>
+    </w:lvl>
+    <w:lvl w:ilvl="5" w:tplc="04090005" w:tentative="1">
+      <w:start w:val="1"/>
+      <w:numFmt w:val="bullet"/>
+      <w:lvlText w:val=""/>
+      <w:lvlJc w:val="left"/>
+      <w:pPr>
+        <w:ind w:left="4320" w:hanging="360"/>
+      </w:pPr>
+      <w:rPr>
+        <w:rFonts w:ascii="Wingdings" w:hAnsi="Wingdings" w:hint="default"/>
+      </w:rPr>
+    </w:lvl>
+    <w:lvl w:ilvl="6" w:tplc="04090001" w:tentative="1">
+      <w:start w:val="1"/>
+      <w:numFmt w:val="bullet"/>
+      <w:lvlText w:val=""/>
+      <w:lvlJc w:val="left"/>
+      <w:pPr>
+        <w:ind w:left="5040" w:hanging="360"/>
+      </w:pPr>
+      <w:rPr>
+        <w:rFonts w:ascii="Symbol" w:hAnsi="Symbol" w:hint="default"/>
+      </w:rPr>
+    </w:lvl>
+    <w:lvl w:ilvl="7" w:tplc="04090003" w:tentative="1">
+      <w:start w:val="1"/>
+      <w:numFmt w:val="bullet"/>
+      <w:lvlText w:val="o"/>
+      <w:lvlJc w:val="left"/>
+      <w:pPr>
+        <w:ind w:left="5760" w:hanging="360"/>
+      </w:pPr>
+      <w:rPr>
+        <w:rFonts w:ascii="Courier New" w:hAnsi="Courier New" w:cs="Courier New" w:hint="default"/>
+      </w:rPr>
+    </w:lvl>
+    <w:lvl w:ilvl="8" w:tplc="04090005" w:tentative="1">
+      <w:start w:val="1"/>
+      <w:numFmt w:val="bullet"/>
+      <w:lvlText w:val=""/>
+      <w:lvlJc w:val="left"/>
+      <w:pPr>
+        <w:ind w:left="6480" w:hanging="360"/>
+      </w:pPr>
+      <w:rPr>
+        <w:rFonts w:ascii="Wingdings" w:hAnsi="Wingdings" w:hint="default"/>
+      </w:rPr>
+    </w:lvl>
+  </w:abstractNum>
+  <w:abstractNum w:abstractNumId="6" w15:restartNumberingAfterBreak="0">
     <w:nsid w:val="47583068"/>
     <w:multiLevelType w:val="hybridMultilevel"/>
     <w:tmpl w:val="82F8E0CC"/>
@@ -645,7 +2714,7 @@
       </w:rPr>
     </w:lvl>
   </w:abstractNum>
-  <w:abstractNum w:abstractNumId="3" w15:restartNumberingAfterBreak="0">
+  <w:abstractNum w:abstractNumId="7" w15:restartNumberingAfterBreak="0">
     <w:nsid w:val="5C405556"/>
     <w:multiLevelType w:val="hybridMultilevel"/>
     <w:tmpl w:val="FB1AD6D0"/>
@@ -758,7 +2827,120 @@
       </w:rPr>
     </w:lvl>
   </w:abstractNum>
-  <w:abstractNum w:abstractNumId="4" w15:restartNumberingAfterBreak="0">
+  <w:abstractNum w:abstractNumId="8" w15:restartNumberingAfterBreak="0">
+    <w:nsid w:val="6A25490C"/>
+    <w:multiLevelType w:val="hybridMultilevel"/>
+    <w:tmpl w:val="2EF8449A"/>
+    <w:lvl w:ilvl="0" w:tplc="04090001">
+      <w:start w:val="1"/>
+      <w:numFmt w:val="bullet"/>
+      <w:lvlText w:val=""/>
+      <w:lvlJc w:val="left"/>
+      <w:pPr>
+        <w:ind w:left="720" w:hanging="360"/>
+      </w:pPr>
+      <w:rPr>
+        <w:rFonts w:ascii="Symbol" w:hAnsi="Symbol" w:hint="default"/>
+      </w:rPr>
+    </w:lvl>
+    <w:lvl w:ilvl="1" w:tplc="04090003" w:tentative="1">
+      <w:start w:val="1"/>
+      <w:numFmt w:val="bullet"/>
+      <w:lvlText w:val="o"/>
+      <w:lvlJc w:val="left"/>
+      <w:pPr>
+        <w:ind w:left="1440" w:hanging="360"/>
+      </w:pPr>
+      <w:rPr>
+        <w:rFonts w:ascii="Courier New" w:hAnsi="Courier New" w:cs="Courier New" w:hint="default"/>
+      </w:rPr>
+    </w:lvl>
+    <w:lvl w:ilvl="2" w:tplc="04090005" w:tentative="1">
+      <w:start w:val="1"/>
+      <w:numFmt w:val="bullet"/>
+      <w:lvlText w:val=""/>
+      <w:lvlJc w:val="left"/>
+      <w:pPr>
+        <w:ind w:left="2160" w:hanging="360"/>
+      </w:pPr>
+      <w:rPr>
+        <w:rFonts w:ascii="Wingdings" w:hAnsi="Wingdings" w:hint="default"/>
+      </w:rPr>
+    </w:lvl>
+    <w:lvl w:ilvl="3" w:tplc="04090001" w:tentative="1">
+      <w:start w:val="1"/>
+      <w:numFmt w:val="bullet"/>
+      <w:lvlText w:val=""/>
+      <w:lvlJc w:val="left"/>
+      <w:pPr>
+        <w:ind w:left="2880" w:hanging="360"/>
+      </w:pPr>
+      <w:rPr>
+        <w:rFonts w:ascii="Symbol" w:hAnsi="Symbol" w:hint="default"/>
+      </w:rPr>
+    </w:lvl>
+    <w:lvl w:ilvl="4" w:tplc="04090003" w:tentative="1">
+      <w:start w:val="1"/>
+      <w:numFmt w:val="bullet"/>
+      <w:lvlText w:val="o"/>
+      <w:lvlJc w:val="left"/>
+      <w:pPr>
+        <w:ind w:left="3600" w:hanging="360"/>
+      </w:pPr>
+      <w:rPr>
+        <w:rFonts w:ascii="Courier New" w:hAnsi="Courier New" w:cs="Courier New" w:hint="default"/>
+      </w:rPr>
+    </w:lvl>
+    <w:lvl w:ilvl="5" w:tplc="04090005" w:tentative="1">
+      <w:start w:val="1"/>
+      <w:numFmt w:val="bullet"/>
+      <w:lvlText w:val=""/>
+      <w:lvlJc w:val="left"/>
+      <w:pPr>
+        <w:ind w:left="4320" w:hanging="360"/>
+      </w:pPr>
+      <w:rPr>
+        <w:rFonts w:ascii="Wingdings" w:hAnsi="Wingdings" w:hint="default"/>
+      </w:rPr>
+    </w:lvl>
+    <w:lvl w:ilvl="6" w:tplc="04090001" w:tentative="1">
+      <w:start w:val="1"/>
+      <w:numFmt w:val="bullet"/>
+      <w:lvlText w:val=""/>
+      <w:lvlJc w:val="left"/>
+      <w:pPr>
+        <w:ind w:left="5040" w:hanging="360"/>
+      </w:pPr>
+      <w:rPr>
+        <w:rFonts w:ascii="Symbol" w:hAnsi="Symbol" w:hint="default"/>
+      </w:rPr>
+    </w:lvl>
+    <w:lvl w:ilvl="7" w:tplc="04090003" w:tentative="1">
+      <w:start w:val="1"/>
+      <w:numFmt w:val="bullet"/>
+      <w:lvlText w:val="o"/>
+      <w:lvlJc w:val="left"/>
+      <w:pPr>
+        <w:ind w:left="5760" w:hanging="360"/>
+      </w:pPr>
+      <w:rPr>
+        <w:rFonts w:ascii="Courier New" w:hAnsi="Courier New" w:cs="Courier New" w:hint="default"/>
+      </w:rPr>
+    </w:lvl>
+    <w:lvl w:ilvl="8" w:tplc="04090005" w:tentative="1">
+      <w:start w:val="1"/>
+      <w:numFmt w:val="bullet"/>
+      <w:lvlText w:val=""/>
+      <w:lvlJc w:val="left"/>
+      <w:pPr>
+        <w:ind w:left="6480" w:hanging="360"/>
+      </w:pPr>
+      <w:rPr>
+        <w:rFonts w:ascii="Wingdings" w:hAnsi="Wingdings" w:hint="default"/>
+      </w:rPr>
+    </w:lvl>
+  </w:abstractNum>
+  <w:abstractNum w:abstractNumId="9" w15:restartNumberingAfterBreak="0">
     <w:nsid w:val="7B135C97"/>
     <w:multiLevelType w:val="multilevel"/>
     <w:tmpl w:val="0409001D"/>
@@ -844,20 +3026,144 @@
       </w:pPr>
     </w:lvl>
   </w:abstractNum>
+  <w:abstractNum w:abstractNumId="10" w15:restartNumberingAfterBreak="0">
+    <w:nsid w:val="7DB72D56"/>
+    <w:multiLevelType w:val="hybridMultilevel"/>
+    <w:tmpl w:val="ADA2CA44"/>
+    <w:lvl w:ilvl="0" w:tplc="0409000F">
+      <w:start w:val="1"/>
+      <w:numFmt w:val="decimal"/>
+      <w:lvlText w:val="%1."/>
+      <w:lvlJc w:val="left"/>
+      <w:pPr>
+        <w:ind w:left="720" w:hanging="360"/>
+      </w:pPr>
+    </w:lvl>
+    <w:lvl w:ilvl="1" w:tplc="04090019" w:tentative="1">
+      <w:start w:val="1"/>
+      <w:numFmt w:val="lowerLetter"/>
+      <w:lvlText w:val="%2."/>
+      <w:lvlJc w:val="left"/>
+      <w:pPr>
+        <w:ind w:left="1440" w:hanging="360"/>
+      </w:pPr>
+    </w:lvl>
+    <w:lvl w:ilvl="2" w:tplc="0409001B" w:tentative="1">
+      <w:start w:val="1"/>
+      <w:numFmt w:val="lowerRoman"/>
+      <w:lvlText w:val="%3."/>
+      <w:lvlJc w:val="right"/>
+      <w:pPr>
+        <w:ind w:left="2160" w:hanging="180"/>
+      </w:pPr>
+    </w:lvl>
+    <w:lvl w:ilvl="3" w:tplc="0409000F" w:tentative="1">
+      <w:start w:val="1"/>
+      <w:numFmt w:val="decimal"/>
+      <w:lvlText w:val="%4."/>
+      <w:lvlJc w:val="left"/>
+      <w:pPr>
+        <w:ind w:left="2880" w:hanging="360"/>
+      </w:pPr>
+    </w:lvl>
+    <w:lvl w:ilvl="4" w:tplc="04090019" w:tentative="1">
+      <w:start w:val="1"/>
+      <w:numFmt w:val="lowerLetter"/>
+      <w:lvlText w:val="%5."/>
+      <w:lvlJc w:val="left"/>
+      <w:pPr>
+        <w:ind w:left="3600" w:hanging="360"/>
+      </w:pPr>
+    </w:lvl>
+    <w:lvl w:ilvl="5" w:tplc="0409001B" w:tentative="1">
+      <w:start w:val="1"/>
+      <w:numFmt w:val="lowerRoman"/>
+      <w:lvlText w:val="%6."/>
+      <w:lvlJc w:val="right"/>
+      <w:pPr>
+        <w:ind w:left="4320" w:hanging="180"/>
+      </w:pPr>
+    </w:lvl>
+    <w:lvl w:ilvl="6" w:tplc="0409000F" w:tentative="1">
+      <w:start w:val="1"/>
+      <w:numFmt w:val="decimal"/>
+      <w:lvlText w:val="%7."/>
+      <w:lvlJc w:val="left"/>
+      <w:pPr>
+        <w:ind w:left="5040" w:hanging="360"/>
+      </w:pPr>
+    </w:lvl>
+    <w:lvl w:ilvl="7" w:tplc="04090019" w:tentative="1">
+      <w:start w:val="1"/>
+      <w:numFmt w:val="lowerLetter"/>
+      <w:lvlText w:val="%8."/>
+      <w:lvlJc w:val="left"/>
+      <w:pPr>
+        <w:ind w:left="5760" w:hanging="360"/>
+      </w:pPr>
+    </w:lvl>
+    <w:lvl w:ilvl="8" w:tplc="0409001B" w:tentative="1">
+      <w:start w:val="1"/>
+      <w:numFmt w:val="lowerRoman"/>
+      <w:lvlText w:val="%9."/>
+      <w:lvlJc w:val="right"/>
+      <w:pPr>
+        <w:ind w:left="6480" w:hanging="180"/>
+      </w:pPr>
+    </w:lvl>
+  </w:abstractNum>
   <w:num w:numId="1">
-    <w:abstractNumId w:val="2"/>
+    <w:abstractNumId w:val="6"/>
   </w:num>
   <w:num w:numId="2">
-    <w:abstractNumId w:val="4"/>
+    <w:abstractNumId w:val="9"/>
   </w:num>
   <w:num w:numId="3">
     <w:abstractNumId w:val="0"/>
   </w:num>
   <w:num w:numId="4">
+    <w:abstractNumId w:val="3"/>
+  </w:num>
+  <w:num w:numId="5">
+    <w:abstractNumId w:val="7"/>
+  </w:num>
+  <w:num w:numId="6">
     <w:abstractNumId w:val="1"/>
   </w:num>
-  <w:num w:numId="5">
-    <w:abstractNumId w:val="3"/>
+  <w:num w:numId="7">
+    <w:abstractNumId w:val="10"/>
+  </w:num>
+  <w:num w:numId="8">
+    <w:abstractNumId w:val="4"/>
+  </w:num>
+  <w:num w:numId="9">
+    <w:abstractNumId w:val="4"/>
+    <w:lvlOverride w:ilvl="1">
+      <w:lvl w:ilvl="1">
+        <w:numFmt w:val="bullet"/>
+        <w:lvlText w:val=""/>
+        <w:lvlJc w:val="left"/>
+        <w:pPr>
+          <w:tabs>
+            <w:tab w:val="num" w:pos="1440"/>
+          </w:tabs>
+          <w:ind w:left="1440" w:hanging="360"/>
+        </w:pPr>
+        <w:rPr>
+          <w:rFonts w:ascii="Symbol" w:hAnsi="Symbol" w:hint="default"/>
+          <w:sz w:val="20"/>
+        </w:rPr>
+      </w:lvl>
+    </w:lvlOverride>
+  </w:num>
+  <w:num w:numId="10">
+    <w:abstractNumId w:val="5"/>
+  </w:num>
+  <w:num w:numId="11">
+    <w:abstractNumId w:val="8"/>
+  </w:num>
+  <w:num w:numId="12">
+    <w:abstractNumId w:val="2"/>
   </w:num>
 </w:numbering>
 </file>
@@ -1277,6 +3583,92 @@
       <w:szCs w:val="32"/>
     </w:rPr>
   </w:style>
+  <w:style w:type="paragraph" w:styleId="Heading2">
+    <w:name w:val="heading 2"/>
+    <w:basedOn w:val="Normal"/>
+    <w:next w:val="Normal"/>
+    <w:link w:val="Heading2Char"/>
+    <w:uiPriority w:val="9"/>
+    <w:unhideWhenUsed/>
+    <w:qFormat/>
+    <w:rsid w:val="00817FBB"/>
+    <w:pPr>
+      <w:keepNext/>
+      <w:keepLines/>
+      <w:spacing w:before="40" w:after="0"/>
+      <w:outlineLvl w:val="1"/>
+    </w:pPr>
+    <w:rPr>
+      <w:rFonts w:asciiTheme="majorHAnsi" w:eastAsiaTheme="majorEastAsia" w:hAnsiTheme="majorHAnsi" w:cstheme="majorBidi"/>
+      <w:color w:val="2E74B5" w:themeColor="accent1" w:themeShade="BF"/>
+      <w:sz w:val="26"/>
+      <w:szCs w:val="26"/>
+    </w:rPr>
+  </w:style>
+  <w:style w:type="paragraph" w:styleId="Heading3">
+    <w:name w:val="heading 3"/>
+    <w:basedOn w:val="Normal"/>
+    <w:next w:val="Normal"/>
+    <w:link w:val="Heading3Char"/>
+    <w:uiPriority w:val="9"/>
+    <w:unhideWhenUsed/>
+    <w:qFormat/>
+    <w:rsid w:val="00817FBB"/>
+    <w:pPr>
+      <w:keepNext/>
+      <w:keepLines/>
+      <w:spacing w:before="40" w:after="0"/>
+      <w:outlineLvl w:val="2"/>
+    </w:pPr>
+    <w:rPr>
+      <w:rFonts w:asciiTheme="majorHAnsi" w:eastAsiaTheme="majorEastAsia" w:hAnsiTheme="majorHAnsi" w:cstheme="majorBidi"/>
+      <w:color w:val="1F4D78" w:themeColor="accent1" w:themeShade="7F"/>
+      <w:sz w:val="24"/>
+      <w:szCs w:val="24"/>
+    </w:rPr>
+  </w:style>
+  <w:style w:type="paragraph" w:styleId="Heading4">
+    <w:name w:val="heading 4"/>
+    <w:basedOn w:val="Normal"/>
+    <w:next w:val="Normal"/>
+    <w:link w:val="Heading4Char"/>
+    <w:uiPriority w:val="9"/>
+    <w:unhideWhenUsed/>
+    <w:qFormat/>
+    <w:rsid w:val="00817FBB"/>
+    <w:pPr>
+      <w:keepNext/>
+      <w:keepLines/>
+      <w:spacing w:before="40" w:after="0"/>
+      <w:outlineLvl w:val="3"/>
+    </w:pPr>
+    <w:rPr>
+      <w:rFonts w:asciiTheme="majorHAnsi" w:eastAsiaTheme="majorEastAsia" w:hAnsiTheme="majorHAnsi" w:cstheme="majorBidi"/>
+      <w:i/>
+      <w:iCs/>
+      <w:color w:val="2E74B5" w:themeColor="accent1" w:themeShade="BF"/>
+    </w:rPr>
+  </w:style>
+  <w:style w:type="paragraph" w:styleId="Heading5">
+    <w:name w:val="heading 5"/>
+    <w:basedOn w:val="Normal"/>
+    <w:next w:val="Normal"/>
+    <w:link w:val="Heading5Char"/>
+    <w:uiPriority w:val="9"/>
+    <w:unhideWhenUsed/>
+    <w:qFormat/>
+    <w:rsid w:val="00143B56"/>
+    <w:pPr>
+      <w:keepNext/>
+      <w:keepLines/>
+      <w:spacing w:before="40" w:after="0"/>
+      <w:outlineLvl w:val="4"/>
+    </w:pPr>
+    <w:rPr>
+      <w:rFonts w:asciiTheme="majorHAnsi" w:eastAsiaTheme="majorEastAsia" w:hAnsiTheme="majorHAnsi" w:cstheme="majorBidi"/>
+      <w:color w:val="2E74B5" w:themeColor="accent1" w:themeShade="BF"/>
+    </w:rPr>
+  </w:style>
   <w:style w:type="character" w:default="1" w:styleId="DefaultParagraphFont">
     <w:name w:val="Default Paragraph Font"/>
     <w:uiPriority w:val="1"/>
@@ -1343,6 +3735,90 @@
       <w:ind w:left="720"/>
       <w:contextualSpacing/>
     </w:pPr>
+  </w:style>
+  <w:style w:type="character" w:customStyle="1" w:styleId="Heading2Char">
+    <w:name w:val="Heading 2 Char"/>
+    <w:basedOn w:val="DefaultParagraphFont"/>
+    <w:link w:val="Heading2"/>
+    <w:uiPriority w:val="9"/>
+    <w:rsid w:val="00817FBB"/>
+    <w:rPr>
+      <w:rFonts w:asciiTheme="majorHAnsi" w:eastAsiaTheme="majorEastAsia" w:hAnsiTheme="majorHAnsi" w:cstheme="majorBidi"/>
+      <w:color w:val="2E74B5" w:themeColor="accent1" w:themeShade="BF"/>
+      <w:sz w:val="26"/>
+      <w:szCs w:val="26"/>
+    </w:rPr>
+  </w:style>
+  <w:style w:type="paragraph" w:styleId="Title">
+    <w:name w:val="Title"/>
+    <w:basedOn w:val="Normal"/>
+    <w:next w:val="Normal"/>
+    <w:link w:val="TitleChar"/>
+    <w:uiPriority w:val="10"/>
+    <w:qFormat/>
+    <w:rsid w:val="00817FBB"/>
+    <w:pPr>
+      <w:spacing w:after="0" w:line="240" w:lineRule="auto"/>
+      <w:contextualSpacing/>
+    </w:pPr>
+    <w:rPr>
+      <w:rFonts w:asciiTheme="majorHAnsi" w:eastAsiaTheme="majorEastAsia" w:hAnsiTheme="majorHAnsi" w:cstheme="majorBidi"/>
+      <w:spacing w:val="-10"/>
+      <w:kern w:val="28"/>
+      <w:sz w:val="56"/>
+      <w:szCs w:val="56"/>
+    </w:rPr>
+  </w:style>
+  <w:style w:type="character" w:customStyle="1" w:styleId="TitleChar">
+    <w:name w:val="Title Char"/>
+    <w:basedOn w:val="DefaultParagraphFont"/>
+    <w:link w:val="Title"/>
+    <w:uiPriority w:val="10"/>
+    <w:rsid w:val="00817FBB"/>
+    <w:rPr>
+      <w:rFonts w:asciiTheme="majorHAnsi" w:eastAsiaTheme="majorEastAsia" w:hAnsiTheme="majorHAnsi" w:cstheme="majorBidi"/>
+      <w:spacing w:val="-10"/>
+      <w:kern w:val="28"/>
+      <w:sz w:val="56"/>
+      <w:szCs w:val="56"/>
+    </w:rPr>
+  </w:style>
+  <w:style w:type="character" w:customStyle="1" w:styleId="Heading3Char">
+    <w:name w:val="Heading 3 Char"/>
+    <w:basedOn w:val="DefaultParagraphFont"/>
+    <w:link w:val="Heading3"/>
+    <w:uiPriority w:val="9"/>
+    <w:rsid w:val="00817FBB"/>
+    <w:rPr>
+      <w:rFonts w:asciiTheme="majorHAnsi" w:eastAsiaTheme="majorEastAsia" w:hAnsiTheme="majorHAnsi" w:cstheme="majorBidi"/>
+      <w:color w:val="1F4D78" w:themeColor="accent1" w:themeShade="7F"/>
+      <w:sz w:val="24"/>
+      <w:szCs w:val="24"/>
+    </w:rPr>
+  </w:style>
+  <w:style w:type="character" w:customStyle="1" w:styleId="Heading4Char">
+    <w:name w:val="Heading 4 Char"/>
+    <w:basedOn w:val="DefaultParagraphFont"/>
+    <w:link w:val="Heading4"/>
+    <w:uiPriority w:val="9"/>
+    <w:rsid w:val="00817FBB"/>
+    <w:rPr>
+      <w:rFonts w:asciiTheme="majorHAnsi" w:eastAsiaTheme="majorEastAsia" w:hAnsiTheme="majorHAnsi" w:cstheme="majorBidi"/>
+      <w:i/>
+      <w:iCs/>
+      <w:color w:val="2E74B5" w:themeColor="accent1" w:themeShade="BF"/>
+    </w:rPr>
+  </w:style>
+  <w:style w:type="character" w:customStyle="1" w:styleId="Heading5Char">
+    <w:name w:val="Heading 5 Char"/>
+    <w:basedOn w:val="DefaultParagraphFont"/>
+    <w:link w:val="Heading5"/>
+    <w:uiPriority w:val="9"/>
+    <w:rsid w:val="00143B56"/>
+    <w:rPr>
+      <w:rFonts w:asciiTheme="majorHAnsi" w:eastAsiaTheme="majorEastAsia" w:hAnsiTheme="majorHAnsi" w:cstheme="majorBidi"/>
+      <w:color w:val="2E74B5" w:themeColor="accent1" w:themeShade="BF"/>
+    </w:rPr>
   </w:style>
 </w:styles>
 </file>

</xml_diff>